<commit_message>
Agrego Flask para Render
</commit_message>
<xml_diff>
--- a/Nuevo Documento de Microsoft Word.docx
+++ b/Nuevo Documento de Microsoft Word.docx
@@ -1995,6 +1995,7 @@
           <w:lang w:val="en-NZ" w:eastAsia="es-AR"/>
         </w:rPr>
       </w:pPr>
+      <w:proofErr w:type="spellStart"/>
       <w:r>
         <w:rPr>
           <w:rFonts w:ascii="Consolas" w:eastAsia="Times New Roman" w:hAnsi="Consolas" w:cs="Times New Roman"/>
@@ -2005,6 +2006,7 @@
         </w:rPr>
         <w:t>async</w:t>
       </w:r>
+      <w:proofErr w:type="spellEnd"/>
       <w:r>
         <w:rPr>
           <w:rFonts w:ascii="Consolas" w:eastAsia="Times New Roman" w:hAnsi="Consolas" w:cs="Times New Roman"/>
@@ -2739,6 +2741,7 @@
           <w:lang w:val="en-NZ" w:eastAsia="es-AR"/>
         </w:rPr>
       </w:pPr>
+      <w:proofErr w:type="spellStart"/>
       <w:r>
         <w:rPr>
           <w:rFonts w:ascii="Consolas" w:eastAsia="Times New Roman" w:hAnsi="Consolas" w:cs="Times New Roman"/>
@@ -2749,6 +2752,7 @@
         </w:rPr>
         <w:t>async</w:t>
       </w:r>
+      <w:proofErr w:type="spellEnd"/>
       <w:r>
         <w:rPr>
           <w:rFonts w:ascii="Consolas" w:eastAsia="Times New Roman" w:hAnsi="Consolas" w:cs="Times New Roman"/>
@@ -3089,6 +3093,7 @@
         </w:rPr>
         <w:t xml:space="preserve">    </w:t>
       </w:r>
+      <w:proofErr w:type="spellStart"/>
       <w:r>
         <w:rPr>
           <w:rFonts w:ascii="Consolas" w:eastAsia="Times New Roman" w:hAnsi="Consolas" w:cs="Times New Roman"/>
@@ -3099,6 +3104,7 @@
         </w:rPr>
         <w:t>if</w:t>
       </w:r>
+      <w:proofErr w:type="spellEnd"/>
       <w:r>
         <w:rPr>
           <w:rFonts w:ascii="Consolas" w:eastAsia="Times New Roman" w:hAnsi="Consolas" w:cs="Times New Roman"/>
@@ -4738,6 +4744,7 @@
           <w:lang w:val="en-NZ" w:eastAsia="es-AR"/>
         </w:rPr>
       </w:pPr>
+      <w:proofErr w:type="spellStart"/>
       <w:r>
         <w:rPr>
           <w:rFonts w:ascii="Consolas" w:eastAsia="Times New Roman" w:hAnsi="Consolas" w:cs="Times New Roman"/>
@@ -4748,6 +4755,7 @@
         </w:rPr>
         <w:t>async</w:t>
       </w:r>
+      <w:proofErr w:type="spellEnd"/>
       <w:r>
         <w:rPr>
           <w:rFonts w:ascii="Consolas" w:eastAsia="Times New Roman" w:hAnsi="Consolas" w:cs="Times New Roman"/>
@@ -5438,6 +5446,7 @@
         </w:rPr>
         <w:t xml:space="preserve">    </w:t>
       </w:r>
+      <w:proofErr w:type="spellStart"/>
       <w:r>
         <w:rPr>
           <w:rFonts w:ascii="Consolas" w:eastAsia="Times New Roman" w:hAnsi="Consolas" w:cs="Times New Roman"/>
@@ -5448,6 +5457,7 @@
         </w:rPr>
         <w:t>result</w:t>
       </w:r>
+      <w:proofErr w:type="spellEnd"/>
       <w:r>
         <w:rPr>
           <w:rFonts w:ascii="Consolas" w:eastAsia="Times New Roman" w:hAnsi="Consolas" w:cs="Times New Roman"/>
@@ -7124,6 +7134,7 @@
           <w:lang w:val="en-NZ" w:eastAsia="es-AR"/>
         </w:rPr>
       </w:pPr>
+      <w:proofErr w:type="spellStart"/>
       <w:r>
         <w:rPr>
           <w:rFonts w:ascii="Consolas" w:eastAsia="Times New Roman" w:hAnsi="Consolas" w:cs="Times New Roman"/>
@@ -7134,6 +7145,7 @@
         </w:rPr>
         <w:t>async</w:t>
       </w:r>
+      <w:proofErr w:type="spellEnd"/>
       <w:r>
         <w:rPr>
           <w:rFonts w:ascii="Consolas" w:eastAsia="Times New Roman" w:hAnsi="Consolas" w:cs="Times New Roman"/>
@@ -7774,6 +7786,7 @@
         </w:rPr>
         <w:t xml:space="preserve">    </w:t>
       </w:r>
+      <w:proofErr w:type="spellStart"/>
       <w:r>
         <w:rPr>
           <w:rFonts w:ascii="Consolas" w:eastAsia="Times New Roman" w:hAnsi="Consolas" w:cs="Times New Roman"/>
@@ -7784,6 +7797,7 @@
         </w:rPr>
         <w:t>result</w:t>
       </w:r>
+      <w:proofErr w:type="spellEnd"/>
       <w:r>
         <w:rPr>
           <w:rFonts w:ascii="Consolas" w:eastAsia="Times New Roman" w:hAnsi="Consolas" w:cs="Times New Roman"/>
@@ -9481,6 +9495,7 @@
           <w:lang w:val="en-NZ" w:eastAsia="es-AR"/>
         </w:rPr>
       </w:pPr>
+      <w:proofErr w:type="spellStart"/>
       <w:r>
         <w:rPr>
           <w:rFonts w:ascii="Consolas" w:eastAsia="Times New Roman" w:hAnsi="Consolas" w:cs="Times New Roman"/>
@@ -9491,6 +9506,7 @@
         </w:rPr>
         <w:t>async</w:t>
       </w:r>
+      <w:proofErr w:type="spellEnd"/>
       <w:r>
         <w:rPr>
           <w:rFonts w:ascii="Consolas" w:eastAsia="Times New Roman" w:hAnsi="Consolas" w:cs="Times New Roman"/>
@@ -10155,6 +10171,7 @@
         </w:rPr>
         <w:t xml:space="preserve">    </w:t>
       </w:r>
+      <w:proofErr w:type="spellStart"/>
       <w:r>
         <w:rPr>
           <w:rFonts w:ascii="Consolas" w:eastAsia="Times New Roman" w:hAnsi="Consolas" w:cs="Times New Roman"/>
@@ -10165,6 +10182,7 @@
         </w:rPr>
         <w:t>results</w:t>
       </w:r>
+      <w:proofErr w:type="spellEnd"/>
       <w:r>
         <w:rPr>
           <w:rFonts w:ascii="Consolas" w:eastAsia="Times New Roman" w:hAnsi="Consolas" w:cs="Times New Roman"/>
@@ -11987,6 +12005,7 @@
           <w:lang w:val="en-NZ" w:eastAsia="es-AR"/>
         </w:rPr>
       </w:pPr>
+      <w:proofErr w:type="spellStart"/>
       <w:r>
         <w:rPr>
           <w:rFonts w:ascii="Consolas" w:eastAsia="Times New Roman" w:hAnsi="Consolas" w:cs="Times New Roman"/>
@@ -11997,6 +12016,7 @@
         </w:rPr>
         <w:t>async</w:t>
       </w:r>
+      <w:proofErr w:type="spellEnd"/>
       <w:r>
         <w:rPr>
           <w:rFonts w:ascii="Consolas" w:eastAsia="Times New Roman" w:hAnsi="Consolas" w:cs="Times New Roman"/>
@@ -12029,6 +12049,7 @@
         </w:rPr>
         <w:t xml:space="preserve"> </w:t>
       </w:r>
+      <w:proofErr w:type="spellStart"/>
       <w:r>
         <w:rPr>
           <w:rFonts w:ascii="Consolas" w:eastAsia="Times New Roman" w:hAnsi="Consolas" w:cs="Times New Roman"/>
@@ -12050,6 +12071,7 @@
         </w:rPr>
         <w:t>unidad</w:t>
       </w:r>
+      <w:proofErr w:type="spellEnd"/>
       <w:r>
         <w:rPr>
           <w:rFonts w:ascii="Consolas" w:eastAsia="Times New Roman" w:hAnsi="Consolas" w:cs="Times New Roman"/>
@@ -14134,6 +14156,7 @@
           <w:lang w:val="en-NZ" w:eastAsia="es-AR"/>
         </w:rPr>
       </w:pPr>
+      <w:proofErr w:type="spellStart"/>
       <w:r>
         <w:rPr>
           <w:rFonts w:ascii="Consolas" w:eastAsia="Times New Roman" w:hAnsi="Consolas" w:cs="Times New Roman"/>
@@ -14144,6 +14167,7 @@
         </w:rPr>
         <w:t>async</w:t>
       </w:r>
+      <w:proofErr w:type="spellEnd"/>
       <w:r>
         <w:rPr>
           <w:rFonts w:ascii="Consolas" w:eastAsia="Times New Roman" w:hAnsi="Consolas" w:cs="Times New Roman"/>
@@ -14506,6 +14530,7 @@
         </w:rPr>
         <w:t xml:space="preserve">    </w:t>
       </w:r>
+      <w:proofErr w:type="spellStart"/>
       <w:r>
         <w:rPr>
           <w:rFonts w:ascii="Consolas" w:eastAsia="Times New Roman" w:hAnsi="Consolas" w:cs="Times New Roman"/>
@@ -14516,6 +14541,7 @@
         </w:rPr>
         <w:t>return</w:t>
       </w:r>
+      <w:proofErr w:type="spellEnd"/>
       <w:r>
         <w:rPr>
           <w:rFonts w:ascii="Consolas" w:eastAsia="Times New Roman" w:hAnsi="Consolas" w:cs="Times New Roman"/>
@@ -16480,6 +16506,7 @@
           <w:ilvl w:val="0"/>
           <w:numId w:val="4"/>
         </w:numPr>
+        <w:shd w:val="clear" w:color="auto" w:fill="FFE599" w:themeFill="accent4" w:themeFillTint="66"/>
         <w:rPr>
           <w:sz w:val="24"/>
           <w:szCs w:val="24"/>
@@ -16526,6 +16553,7 @@
           <w:ilvl w:val="0"/>
           <w:numId w:val="4"/>
         </w:numPr>
+        <w:shd w:val="clear" w:color="auto" w:fill="FFE599" w:themeFill="accent4" w:themeFillTint="66"/>
         <w:rPr>
           <w:sz w:val="24"/>
           <w:szCs w:val="24"/>
@@ -16609,806 +16637,11 @@
           <w:sz w:val="24"/>
           <w:szCs w:val="24"/>
         </w:rPr>
-        <w:t xml:space="preserve">Ahora para dejarlo activo puedo </w:t>
-      </w:r>
-      <w:proofErr w:type="gramStart"/>
-      <w:r>
-        <w:rPr>
-          <w:sz w:val="24"/>
-          <w:szCs w:val="24"/>
-        </w:rPr>
-        <w:t>usar :</w:t>
-      </w:r>
-      <w:proofErr w:type="gramEnd"/>
-      <w:r>
-        <w:rPr>
-          <w:sz w:val="24"/>
-          <w:szCs w:val="24"/>
-        </w:rPr>
-        <w:t xml:space="preserve">  </w:t>
-      </w:r>
-      <w:proofErr w:type="spellStart"/>
-      <w:r>
-        <w:rPr>
-          <w:b/>
-          <w:sz w:val="24"/>
-          <w:szCs w:val="24"/>
-        </w:rPr>
-        <w:t>render</w:t>
-      </w:r>
-      <w:proofErr w:type="spellEnd"/>
-      <w:r>
-        <w:rPr>
-          <w:b/>
-          <w:sz w:val="24"/>
-          <w:szCs w:val="24"/>
-        </w:rPr>
-        <w:t xml:space="preserve"> es gratis</w:t>
-      </w:r>
-      <w:r>
-        <w:rPr>
-          <w:sz w:val="24"/>
-          <w:szCs w:val="24"/>
-        </w:rPr>
-        <w:t xml:space="preserve"> </w:t>
-      </w:r>
-    </w:p>
-    <w:p>
-      <w:pPr>
-        <w:spacing w:before="100" w:beforeAutospacing="1" w:after="100" w:afterAutospacing="1" w:line="240" w:lineRule="auto"/>
-        <w:outlineLvl w:val="2"/>
-        <w:rPr>
-          <w:rFonts w:ascii="Times New Roman" w:eastAsia="Times New Roman" w:hAnsi="Times New Roman" w:cs="Times New Roman"/>
-          <w:b/>
-          <w:bCs/>
-          <w:sz w:val="27"/>
-          <w:szCs w:val="27"/>
-          <w:lang w:eastAsia="es-AR"/>
-        </w:rPr>
-      </w:pPr>
-      <w:r>
-        <w:rPr>
-          <w:rFonts w:ascii="Segoe UI Symbol" w:eastAsia="Times New Roman" w:hAnsi="Segoe UI Symbol" w:cs="Segoe UI Symbol"/>
-          <w:b/>
-          <w:bCs/>
-          <w:sz w:val="27"/>
-          <w:szCs w:val="27"/>
-          <w:highlight w:val="darkCyan"/>
-          <w:lang w:eastAsia="es-AR"/>
-        </w:rPr>
-        <w:t>🌐</w:t>
-      </w:r>
-      <w:r>
-        <w:rPr>
-          <w:rFonts w:ascii="Times New Roman" w:eastAsia="Times New Roman" w:hAnsi="Times New Roman" w:cs="Times New Roman"/>
-          <w:b/>
-          <w:bCs/>
-          <w:sz w:val="27"/>
-          <w:szCs w:val="27"/>
-          <w:highlight w:val="darkCyan"/>
-          <w:lang w:eastAsia="es-AR"/>
-        </w:rPr>
-        <w:t xml:space="preserve"> Para que tu </w:t>
-      </w:r>
-      <w:proofErr w:type="spellStart"/>
-      <w:r>
-        <w:rPr>
-          <w:rFonts w:ascii="Times New Roman" w:eastAsia="Times New Roman" w:hAnsi="Times New Roman" w:cs="Times New Roman"/>
-          <w:b/>
-          <w:bCs/>
-          <w:sz w:val="27"/>
-          <w:szCs w:val="27"/>
-          <w:highlight w:val="darkCyan"/>
-          <w:lang w:eastAsia="es-AR"/>
-        </w:rPr>
-        <w:t>bot</w:t>
-      </w:r>
-      <w:proofErr w:type="spellEnd"/>
-      <w:r>
-        <w:rPr>
-          <w:rFonts w:ascii="Times New Roman" w:eastAsia="Times New Roman" w:hAnsi="Times New Roman" w:cs="Times New Roman"/>
-          <w:b/>
-          <w:bCs/>
-          <w:sz w:val="27"/>
-          <w:szCs w:val="27"/>
-          <w:highlight w:val="darkCyan"/>
-          <w:lang w:eastAsia="es-AR"/>
-        </w:rPr>
-        <w:t xml:space="preserve"> funcione en todos lados (24 </w:t>
-      </w:r>
-      <w:proofErr w:type="spellStart"/>
-      <w:r>
-        <w:rPr>
-          <w:rFonts w:ascii="Times New Roman" w:eastAsia="Times New Roman" w:hAnsi="Times New Roman" w:cs="Times New Roman"/>
-          <w:b/>
-          <w:bCs/>
-          <w:sz w:val="27"/>
-          <w:szCs w:val="27"/>
-          <w:highlight w:val="darkCyan"/>
-          <w:lang w:eastAsia="es-AR"/>
-        </w:rPr>
-        <w:t>hs</w:t>
-      </w:r>
-      <w:proofErr w:type="spellEnd"/>
-      <w:r>
-        <w:rPr>
-          <w:rFonts w:ascii="Times New Roman" w:eastAsia="Times New Roman" w:hAnsi="Times New Roman" w:cs="Times New Roman"/>
-          <w:b/>
-          <w:bCs/>
-          <w:sz w:val="27"/>
-          <w:szCs w:val="27"/>
-          <w:highlight w:val="darkCyan"/>
-          <w:lang w:eastAsia="es-AR"/>
-        </w:rPr>
-        <w:t>, desde cualquier lugar):</w:t>
-      </w:r>
-    </w:p>
-    <w:p>
-      <w:pPr>
-        <w:spacing w:before="100" w:beforeAutospacing="1" w:after="100" w:afterAutospacing="1" w:line="240" w:lineRule="auto"/>
-        <w:rPr>
-          <w:rFonts w:ascii="Times New Roman" w:eastAsia="Times New Roman" w:hAnsi="Times New Roman" w:cs="Times New Roman"/>
-          <w:sz w:val="24"/>
-          <w:szCs w:val="24"/>
-          <w:lang w:eastAsia="es-AR"/>
-        </w:rPr>
-      </w:pPr>
-      <w:proofErr w:type="spellStart"/>
-      <w:r>
-        <w:rPr>
-          <w:rFonts w:ascii="Times New Roman" w:eastAsia="Times New Roman" w:hAnsi="Times New Roman" w:cs="Times New Roman"/>
-          <w:sz w:val="24"/>
-          <w:szCs w:val="24"/>
-          <w:lang w:eastAsia="es-AR"/>
-        </w:rPr>
-        <w:t>Necesitás</w:t>
-      </w:r>
-      <w:proofErr w:type="spellEnd"/>
-      <w:r>
-        <w:rPr>
-          <w:rFonts w:ascii="Times New Roman" w:eastAsia="Times New Roman" w:hAnsi="Times New Roman" w:cs="Times New Roman"/>
-          <w:sz w:val="24"/>
-          <w:szCs w:val="24"/>
-          <w:lang w:eastAsia="es-AR"/>
-        </w:rPr>
-        <w:t xml:space="preserve"> </w:t>
-      </w:r>
-      <w:r>
-        <w:rPr>
-          <w:rFonts w:ascii="Times New Roman" w:eastAsia="Times New Roman" w:hAnsi="Times New Roman" w:cs="Times New Roman"/>
-          <w:b/>
-          <w:bCs/>
-          <w:sz w:val="24"/>
-          <w:szCs w:val="24"/>
-          <w:lang w:eastAsia="es-AR"/>
-        </w:rPr>
-        <w:t>dos cosas alojadas en un lugar que esté siempre encendido</w:t>
-      </w:r>
-      <w:r>
-        <w:rPr>
-          <w:rFonts w:ascii="Times New Roman" w:eastAsia="Times New Roman" w:hAnsi="Times New Roman" w:cs="Times New Roman"/>
-          <w:sz w:val="24"/>
-          <w:szCs w:val="24"/>
-          <w:lang w:eastAsia="es-AR"/>
-        </w:rPr>
-        <w:t>:</w:t>
-      </w:r>
-    </w:p>
-    <w:p>
-      <w:pPr>
-        <w:pStyle w:val="Prrafodelista"/>
-        <w:numPr>
-          <w:ilvl w:val="0"/>
-          <w:numId w:val="3"/>
-        </w:numPr>
-        <w:spacing w:before="100" w:beforeAutospacing="1" w:after="100" w:afterAutospacing="1" w:line="240" w:lineRule="auto"/>
-        <w:rPr>
-          <w:rFonts w:ascii="Times New Roman" w:eastAsia="Times New Roman" w:hAnsi="Times New Roman" w:cs="Times New Roman"/>
-          <w:sz w:val="24"/>
-          <w:szCs w:val="24"/>
-          <w:lang w:eastAsia="es-AR"/>
-        </w:rPr>
-      </w:pPr>
-      <w:r>
-        <w:rPr>
-          <w:rFonts w:ascii="Times New Roman" w:eastAsia="Times New Roman" w:hAnsi="Times New Roman" w:cs="Times New Roman"/>
-          <w:b/>
-          <w:bCs/>
-          <w:sz w:val="24"/>
-          <w:szCs w:val="24"/>
-          <w:lang w:eastAsia="es-AR"/>
-        </w:rPr>
-        <w:t xml:space="preserve">Tu código del </w:t>
-      </w:r>
-      <w:proofErr w:type="spellStart"/>
-      <w:r>
-        <w:rPr>
-          <w:rFonts w:ascii="Times New Roman" w:eastAsia="Times New Roman" w:hAnsi="Times New Roman" w:cs="Times New Roman"/>
-          <w:b/>
-          <w:bCs/>
-          <w:sz w:val="24"/>
-          <w:szCs w:val="24"/>
-          <w:lang w:eastAsia="es-AR"/>
-        </w:rPr>
-        <w:t>bot</w:t>
-      </w:r>
-      <w:proofErr w:type="spellEnd"/>
-      <w:r>
-        <w:rPr>
-          <w:rFonts w:ascii="Times New Roman" w:eastAsia="Times New Roman" w:hAnsi="Times New Roman" w:cs="Times New Roman"/>
-          <w:b/>
-          <w:bCs/>
-          <w:sz w:val="24"/>
-          <w:szCs w:val="24"/>
-          <w:lang w:eastAsia="es-AR"/>
-        </w:rPr>
-        <w:t xml:space="preserve"> (</w:t>
-      </w:r>
-      <w:r>
-        <w:rPr>
-          <w:rFonts w:ascii="Courier New" w:eastAsia="Times New Roman" w:hAnsi="Courier New" w:cs="Courier New"/>
-          <w:b/>
-          <w:bCs/>
-          <w:sz w:val="20"/>
-          <w:szCs w:val="20"/>
-          <w:lang w:eastAsia="es-AR"/>
-        </w:rPr>
-        <w:t>mibot.py</w:t>
-      </w:r>
-      <w:r>
-        <w:rPr>
-          <w:rFonts w:ascii="Times New Roman" w:eastAsia="Times New Roman" w:hAnsi="Times New Roman" w:cs="Times New Roman"/>
-          <w:b/>
-          <w:bCs/>
-          <w:sz w:val="24"/>
-          <w:szCs w:val="24"/>
-          <w:lang w:eastAsia="es-AR"/>
-        </w:rPr>
-        <w:t>)</w:t>
-      </w:r>
-      <w:r>
-        <w:rPr>
-          <w:rFonts w:ascii="Times New Roman" w:eastAsia="Times New Roman" w:hAnsi="Times New Roman" w:cs="Times New Roman"/>
-          <w:sz w:val="24"/>
-          <w:szCs w:val="24"/>
-          <w:lang w:eastAsia="es-AR"/>
-        </w:rPr>
-        <w:br/>
-        <w:t xml:space="preserve">— ahí está la lógica que responde los mensajes de </w:t>
-      </w:r>
-      <w:proofErr w:type="spellStart"/>
-      <w:r>
-        <w:rPr>
-          <w:rFonts w:ascii="Times New Roman" w:eastAsia="Times New Roman" w:hAnsi="Times New Roman" w:cs="Times New Roman"/>
-          <w:sz w:val="24"/>
-          <w:szCs w:val="24"/>
-          <w:lang w:eastAsia="es-AR"/>
-        </w:rPr>
-        <w:t>Telegram</w:t>
-      </w:r>
-      <w:proofErr w:type="spellEnd"/>
-      <w:r>
-        <w:rPr>
-          <w:rFonts w:ascii="Times New Roman" w:eastAsia="Times New Roman" w:hAnsi="Times New Roman" w:cs="Times New Roman"/>
-          <w:sz w:val="24"/>
-          <w:szCs w:val="24"/>
-          <w:lang w:eastAsia="es-AR"/>
-        </w:rPr>
-        <w:t>.</w:t>
-      </w:r>
-    </w:p>
-    <w:p>
-      <w:pPr>
-        <w:pStyle w:val="Prrafodelista"/>
-        <w:spacing w:before="100" w:beforeAutospacing="1" w:after="100" w:afterAutospacing="1" w:line="240" w:lineRule="auto"/>
-        <w:rPr>
-          <w:rFonts w:ascii="Times New Roman" w:eastAsia="Times New Roman" w:hAnsi="Times New Roman" w:cs="Times New Roman"/>
-          <w:sz w:val="24"/>
-          <w:szCs w:val="24"/>
-          <w:lang w:eastAsia="es-AR"/>
-        </w:rPr>
-      </w:pPr>
-    </w:p>
-    <w:p>
-      <w:pPr>
-        <w:pStyle w:val="Prrafodelista"/>
-        <w:numPr>
-          <w:ilvl w:val="0"/>
-          <w:numId w:val="3"/>
-        </w:numPr>
-        <w:spacing w:before="100" w:beforeAutospacing="1" w:after="100" w:afterAutospacing="1" w:line="240" w:lineRule="auto"/>
-        <w:rPr>
-          <w:rFonts w:ascii="Times New Roman" w:eastAsia="Times New Roman" w:hAnsi="Times New Roman" w:cs="Times New Roman"/>
-          <w:sz w:val="24"/>
-          <w:szCs w:val="24"/>
-          <w:lang w:eastAsia="es-AR"/>
-        </w:rPr>
-      </w:pPr>
-      <w:r>
-        <w:rPr>
-          <w:rFonts w:ascii="Times New Roman" w:eastAsia="Times New Roman" w:hAnsi="Times New Roman" w:cs="Times New Roman"/>
-          <w:b/>
-          <w:bCs/>
-          <w:sz w:val="24"/>
-          <w:szCs w:val="24"/>
-          <w:lang w:eastAsia="es-AR"/>
-        </w:rPr>
-        <w:t>Tu base de datos (</w:t>
-      </w:r>
-      <w:proofErr w:type="spellStart"/>
-      <w:r>
-        <w:rPr>
-          <w:rFonts w:ascii="Courier New" w:eastAsia="Times New Roman" w:hAnsi="Courier New" w:cs="Courier New"/>
-          <w:b/>
-          <w:bCs/>
-          <w:sz w:val="20"/>
-          <w:szCs w:val="20"/>
-          <w:lang w:eastAsia="es-AR"/>
-        </w:rPr>
-        <w:t>mi_base</w:t>
-      </w:r>
-      <w:proofErr w:type="spellEnd"/>
-      <w:r>
-        <w:rPr>
-          <w:rFonts w:ascii="Times New Roman" w:eastAsia="Times New Roman" w:hAnsi="Times New Roman" w:cs="Times New Roman"/>
-          <w:b/>
-          <w:bCs/>
-          <w:sz w:val="24"/>
-          <w:szCs w:val="24"/>
-          <w:lang w:eastAsia="es-AR"/>
-        </w:rPr>
-        <w:t>)</w:t>
-      </w:r>
-      <w:r>
-        <w:rPr>
-          <w:rFonts w:ascii="Times New Roman" w:eastAsia="Times New Roman" w:hAnsi="Times New Roman" w:cs="Times New Roman"/>
-          <w:sz w:val="24"/>
-          <w:szCs w:val="24"/>
-          <w:lang w:eastAsia="es-AR"/>
-        </w:rPr>
-        <w:br/>
-        <w:t>— donde están las unidades, códigos, jefes, etc.</w:t>
-      </w:r>
-    </w:p>
-    <w:p>
-      <w:pPr>
-        <w:spacing w:after="0" w:line="240" w:lineRule="auto"/>
-        <w:rPr>
-          <w:rFonts w:ascii="Times New Roman" w:eastAsia="Times New Roman" w:hAnsi="Times New Roman" w:cs="Times New Roman"/>
-          <w:sz w:val="24"/>
-          <w:szCs w:val="24"/>
-          <w:lang w:eastAsia="es-AR"/>
-        </w:rPr>
-      </w:pPr>
-      <w:r>
-        <w:rPr>
-          <w:rFonts w:ascii="Times New Roman" w:eastAsia="Times New Roman" w:hAnsi="Times New Roman" w:cs="Times New Roman"/>
-          <w:sz w:val="24"/>
-          <w:szCs w:val="24"/>
-          <w:lang w:eastAsia="es-AR"/>
-        </w:rPr>
-        <w:lastRenderedPageBreak/>
-        <w:pict>
-          <v:rect id="_x0000_i1030" style="width:0;height:1.5pt" o:hralign="center" o:hrstd="t" o:hr="t" fillcolor="#a0a0a0" stroked="f"/>
-        </w:pict>
-      </w:r>
-    </w:p>
-    <w:p>
-      <w:pPr>
-        <w:spacing w:before="100" w:beforeAutospacing="1" w:after="100" w:afterAutospacing="1" w:line="240" w:lineRule="auto"/>
-        <w:outlineLvl w:val="2"/>
-        <w:rPr>
-          <w:rFonts w:ascii="Times New Roman" w:eastAsia="Times New Roman" w:hAnsi="Times New Roman" w:cs="Times New Roman"/>
-          <w:b/>
-          <w:bCs/>
-          <w:sz w:val="27"/>
-          <w:szCs w:val="27"/>
-          <w:lang w:eastAsia="es-AR"/>
-        </w:rPr>
-      </w:pPr>
-      <w:r>
-        <w:rPr>
-          <w:rFonts w:ascii="Segoe UI Symbol" w:eastAsia="Times New Roman" w:hAnsi="Segoe UI Symbol" w:cs="Segoe UI Symbol"/>
-          <w:b/>
-          <w:bCs/>
-          <w:sz w:val="27"/>
-          <w:szCs w:val="27"/>
-          <w:lang w:eastAsia="es-AR"/>
-        </w:rPr>
-        <w:t>🔸</w:t>
-      </w:r>
-      <w:r>
-        <w:rPr>
-          <w:rFonts w:ascii="Times New Roman" w:eastAsia="Times New Roman" w:hAnsi="Times New Roman" w:cs="Times New Roman"/>
-          <w:b/>
-          <w:bCs/>
-          <w:sz w:val="27"/>
-          <w:szCs w:val="27"/>
-          <w:lang w:eastAsia="es-AR"/>
-        </w:rPr>
-        <w:t xml:space="preserve"> Dónde </w:t>
-      </w:r>
-      <w:proofErr w:type="spellStart"/>
-      <w:r>
-        <w:rPr>
-          <w:rFonts w:ascii="Times New Roman" w:eastAsia="Times New Roman" w:hAnsi="Times New Roman" w:cs="Times New Roman"/>
-          <w:b/>
-          <w:bCs/>
-          <w:sz w:val="27"/>
-          <w:szCs w:val="27"/>
-          <w:lang w:eastAsia="es-AR"/>
-        </w:rPr>
-        <w:t>podés</w:t>
-      </w:r>
-      <w:proofErr w:type="spellEnd"/>
-      <w:r>
-        <w:rPr>
-          <w:rFonts w:ascii="Times New Roman" w:eastAsia="Times New Roman" w:hAnsi="Times New Roman" w:cs="Times New Roman"/>
-          <w:b/>
-          <w:bCs/>
-          <w:sz w:val="27"/>
-          <w:szCs w:val="27"/>
-          <w:lang w:eastAsia="es-AR"/>
-        </w:rPr>
-        <w:t xml:space="preserve"> alojarlas</w:t>
-      </w:r>
-    </w:p>
-    <w:p>
-      <w:pPr>
-        <w:spacing w:before="100" w:beforeAutospacing="1" w:after="100" w:afterAutospacing="1" w:line="240" w:lineRule="auto"/>
-        <w:rPr>
-          <w:rFonts w:ascii="Times New Roman" w:eastAsia="Times New Roman" w:hAnsi="Times New Roman" w:cs="Times New Roman"/>
-          <w:sz w:val="24"/>
-          <w:szCs w:val="24"/>
-          <w:lang w:eastAsia="es-AR"/>
-        </w:rPr>
-      </w:pPr>
-      <w:r>
-        <w:rPr>
-          <w:rFonts w:ascii="Times New Roman" w:eastAsia="Times New Roman" w:hAnsi="Times New Roman" w:cs="Times New Roman"/>
-          <w:sz w:val="24"/>
-          <w:szCs w:val="24"/>
-          <w:lang w:eastAsia="es-AR"/>
-        </w:rPr>
-        <w:t>No hace falta que compres una máquina física.</w:t>
-      </w:r>
-      <w:r>
-        <w:rPr>
-          <w:rFonts w:ascii="Times New Roman" w:eastAsia="Times New Roman" w:hAnsi="Times New Roman" w:cs="Times New Roman"/>
-          <w:sz w:val="24"/>
-          <w:szCs w:val="24"/>
-          <w:lang w:eastAsia="es-AR"/>
-        </w:rPr>
-        <w:br/>
-      </w:r>
-      <w:proofErr w:type="spellStart"/>
-      <w:r>
-        <w:rPr>
-          <w:rFonts w:ascii="Times New Roman" w:eastAsia="Times New Roman" w:hAnsi="Times New Roman" w:cs="Times New Roman"/>
-          <w:sz w:val="24"/>
-          <w:szCs w:val="24"/>
-          <w:lang w:eastAsia="es-AR"/>
-        </w:rPr>
-        <w:t>Podés</w:t>
-      </w:r>
-      <w:proofErr w:type="spellEnd"/>
-      <w:r>
-        <w:rPr>
-          <w:rFonts w:ascii="Times New Roman" w:eastAsia="Times New Roman" w:hAnsi="Times New Roman" w:cs="Times New Roman"/>
-          <w:sz w:val="24"/>
-          <w:szCs w:val="24"/>
-          <w:lang w:eastAsia="es-AR"/>
-        </w:rPr>
-        <w:t xml:space="preserve"> usar </w:t>
-      </w:r>
-      <w:r>
-        <w:rPr>
-          <w:rFonts w:ascii="Times New Roman" w:eastAsia="Times New Roman" w:hAnsi="Times New Roman" w:cs="Times New Roman"/>
-          <w:b/>
-          <w:bCs/>
-          <w:sz w:val="24"/>
-          <w:szCs w:val="24"/>
-          <w:lang w:eastAsia="es-AR"/>
-        </w:rPr>
-        <w:t>un servidor virtual en la nube</w:t>
-      </w:r>
-      <w:r>
-        <w:rPr>
-          <w:rFonts w:ascii="Times New Roman" w:eastAsia="Times New Roman" w:hAnsi="Times New Roman" w:cs="Times New Roman"/>
-          <w:sz w:val="24"/>
-          <w:szCs w:val="24"/>
-          <w:lang w:eastAsia="es-AR"/>
-        </w:rPr>
-        <w:t>, por ejemplo:</w:t>
-      </w:r>
-    </w:p>
-    <w:p>
-      <w:pPr>
-        <w:numPr>
-          <w:ilvl w:val="0"/>
-          <w:numId w:val="2"/>
-        </w:numPr>
-        <w:spacing w:before="100" w:beforeAutospacing="1" w:after="100" w:afterAutospacing="1" w:line="240" w:lineRule="auto"/>
-        <w:rPr>
-          <w:rFonts w:ascii="Times New Roman" w:eastAsia="Times New Roman" w:hAnsi="Times New Roman" w:cs="Times New Roman"/>
-          <w:sz w:val="24"/>
-          <w:szCs w:val="24"/>
-          <w:highlight w:val="darkCyan"/>
-          <w:lang w:eastAsia="es-AR"/>
-        </w:rPr>
-      </w:pPr>
-      <w:r>
-        <w:rPr>
-          <w:rFonts w:ascii="Times New Roman" w:eastAsia="Times New Roman" w:hAnsi="Times New Roman" w:cs="Times New Roman"/>
-          <w:sz w:val="24"/>
-          <w:szCs w:val="24"/>
-          <w:highlight w:val="darkCyan"/>
-          <w:lang w:eastAsia="es-AR"/>
-        </w:rPr>
-        <w:t xml:space="preserve">🟣 </w:t>
-      </w:r>
-      <w:proofErr w:type="spellStart"/>
-      <w:r>
-        <w:rPr>
-          <w:rFonts w:ascii="Times New Roman" w:eastAsia="Times New Roman" w:hAnsi="Times New Roman" w:cs="Times New Roman"/>
-          <w:b/>
-          <w:bCs/>
-          <w:sz w:val="24"/>
-          <w:szCs w:val="24"/>
-          <w:highlight w:val="darkCyan"/>
-          <w:lang w:eastAsia="es-AR"/>
-        </w:rPr>
-        <w:t>Render</w:t>
-      </w:r>
-      <w:proofErr w:type="spellEnd"/>
-      <w:r>
-        <w:rPr>
-          <w:rFonts w:ascii="Times New Roman" w:eastAsia="Times New Roman" w:hAnsi="Times New Roman" w:cs="Times New Roman"/>
-          <w:sz w:val="24"/>
-          <w:szCs w:val="24"/>
-          <w:highlight w:val="darkCyan"/>
-          <w:lang w:eastAsia="es-AR"/>
-        </w:rPr>
-        <w:t xml:space="preserve"> (gratis y fácil para Python)</w:t>
-      </w:r>
-    </w:p>
-    <w:p>
-      <w:pPr>
-        <w:numPr>
-          <w:ilvl w:val="0"/>
-          <w:numId w:val="2"/>
-        </w:numPr>
-        <w:spacing w:before="100" w:beforeAutospacing="1" w:after="100" w:afterAutospacing="1" w:line="240" w:lineRule="auto"/>
-        <w:rPr>
-          <w:rFonts w:ascii="Times New Roman" w:eastAsia="Times New Roman" w:hAnsi="Times New Roman" w:cs="Times New Roman"/>
-          <w:sz w:val="24"/>
-          <w:szCs w:val="24"/>
-          <w:lang w:val="en-NZ" w:eastAsia="es-AR"/>
-        </w:rPr>
-      </w:pPr>
-      <w:r>
-        <w:rPr>
-          <w:rFonts w:ascii="Times New Roman" w:eastAsia="Times New Roman" w:hAnsi="Times New Roman" w:cs="Times New Roman"/>
-          <w:sz w:val="24"/>
-          <w:szCs w:val="24"/>
-          <w:lang w:eastAsia="es-AR"/>
-        </w:rPr>
-        <w:t>🟢</w:t>
-      </w:r>
-      <w:r>
-        <w:rPr>
-          <w:rFonts w:ascii="Times New Roman" w:eastAsia="Times New Roman" w:hAnsi="Times New Roman" w:cs="Times New Roman"/>
-          <w:sz w:val="24"/>
-          <w:szCs w:val="24"/>
-          <w:lang w:val="en-NZ" w:eastAsia="es-AR"/>
-        </w:rPr>
-        <w:t xml:space="preserve"> </w:t>
-      </w:r>
-      <w:r>
-        <w:rPr>
-          <w:rFonts w:ascii="Times New Roman" w:eastAsia="Times New Roman" w:hAnsi="Times New Roman" w:cs="Times New Roman"/>
-          <w:b/>
-          <w:bCs/>
-          <w:sz w:val="24"/>
-          <w:szCs w:val="24"/>
-          <w:lang w:val="en-NZ" w:eastAsia="es-AR"/>
-        </w:rPr>
-        <w:t>Railway</w:t>
-      </w:r>
-      <w:r>
-        <w:rPr>
-          <w:rFonts w:ascii="Times New Roman" w:eastAsia="Times New Roman" w:hAnsi="Times New Roman" w:cs="Times New Roman"/>
-          <w:sz w:val="24"/>
-          <w:szCs w:val="24"/>
-          <w:lang w:val="en-NZ" w:eastAsia="es-AR"/>
-        </w:rPr>
-        <w:t xml:space="preserve"> o </w:t>
-      </w:r>
-      <w:r>
-        <w:rPr>
-          <w:rFonts w:ascii="Times New Roman" w:eastAsia="Times New Roman" w:hAnsi="Times New Roman" w:cs="Times New Roman"/>
-          <w:b/>
-          <w:bCs/>
-          <w:sz w:val="24"/>
-          <w:szCs w:val="24"/>
-          <w:lang w:val="en-NZ" w:eastAsia="es-AR"/>
-        </w:rPr>
-        <w:t>Clever Cloud</w:t>
-      </w:r>
-      <w:r>
-        <w:rPr>
-          <w:rFonts w:ascii="Times New Roman" w:eastAsia="Times New Roman" w:hAnsi="Times New Roman" w:cs="Times New Roman"/>
-          <w:sz w:val="24"/>
-          <w:szCs w:val="24"/>
-          <w:lang w:val="en-NZ" w:eastAsia="es-AR"/>
-        </w:rPr>
-        <w:t xml:space="preserve"> (</w:t>
-      </w:r>
-      <w:proofErr w:type="spellStart"/>
-      <w:r>
-        <w:rPr>
-          <w:rFonts w:ascii="Times New Roman" w:eastAsia="Times New Roman" w:hAnsi="Times New Roman" w:cs="Times New Roman"/>
-          <w:sz w:val="24"/>
-          <w:szCs w:val="24"/>
-          <w:lang w:val="en-NZ" w:eastAsia="es-AR"/>
-        </w:rPr>
-        <w:t>tienen</w:t>
-      </w:r>
-      <w:proofErr w:type="spellEnd"/>
-      <w:r>
-        <w:rPr>
-          <w:rFonts w:ascii="Times New Roman" w:eastAsia="Times New Roman" w:hAnsi="Times New Roman" w:cs="Times New Roman"/>
-          <w:sz w:val="24"/>
-          <w:szCs w:val="24"/>
-          <w:lang w:val="en-NZ" w:eastAsia="es-AR"/>
-        </w:rPr>
-        <w:t xml:space="preserve"> MySQL gratis)</w:t>
-      </w:r>
-    </w:p>
-    <w:p>
-      <w:pPr>
-        <w:numPr>
-          <w:ilvl w:val="0"/>
-          <w:numId w:val="2"/>
-        </w:numPr>
-        <w:spacing w:before="100" w:beforeAutospacing="1" w:after="100" w:afterAutospacing="1" w:line="240" w:lineRule="auto"/>
-        <w:rPr>
-          <w:rFonts w:ascii="Times New Roman" w:eastAsia="Times New Roman" w:hAnsi="Times New Roman" w:cs="Times New Roman"/>
-          <w:sz w:val="24"/>
-          <w:szCs w:val="24"/>
-          <w:lang w:eastAsia="es-AR"/>
-        </w:rPr>
-      </w:pPr>
-      <w:r>
-        <w:rPr>
-          <w:rFonts w:ascii="Segoe UI Symbol" w:eastAsia="Times New Roman" w:hAnsi="Segoe UI Symbol" w:cs="Segoe UI Symbol"/>
-          <w:sz w:val="24"/>
-          <w:szCs w:val="24"/>
-          <w:lang w:eastAsia="es-AR"/>
-        </w:rPr>
-        <w:t>🔵</w:t>
-      </w:r>
-      <w:r>
-        <w:rPr>
-          <w:rFonts w:ascii="Times New Roman" w:eastAsia="Times New Roman" w:hAnsi="Times New Roman" w:cs="Times New Roman"/>
-          <w:sz w:val="24"/>
-          <w:szCs w:val="24"/>
-          <w:lang w:eastAsia="es-AR"/>
-        </w:rPr>
-        <w:t xml:space="preserve"> </w:t>
-      </w:r>
-      <w:proofErr w:type="spellStart"/>
-      <w:r>
-        <w:rPr>
-          <w:rFonts w:ascii="Times New Roman" w:eastAsia="Times New Roman" w:hAnsi="Times New Roman" w:cs="Times New Roman"/>
-          <w:b/>
-          <w:bCs/>
-          <w:sz w:val="24"/>
-          <w:szCs w:val="24"/>
-          <w:lang w:eastAsia="es-AR"/>
-        </w:rPr>
-        <w:t>PythonAnywhere</w:t>
-      </w:r>
-      <w:proofErr w:type="spellEnd"/>
-      <w:r>
-        <w:rPr>
-          <w:rFonts w:ascii="Times New Roman" w:eastAsia="Times New Roman" w:hAnsi="Times New Roman" w:cs="Times New Roman"/>
-          <w:sz w:val="24"/>
-          <w:szCs w:val="24"/>
-          <w:lang w:eastAsia="es-AR"/>
-        </w:rPr>
-        <w:t xml:space="preserve"> (barato y estable)</w:t>
-      </w:r>
-    </w:p>
-    <w:p>
-      <w:pPr>
-        <w:rPr>
-          <w:b/>
-          <w:sz w:val="24"/>
-          <w:szCs w:val="24"/>
-        </w:rPr>
-      </w:pPr>
-      <w:hyperlink r:id="rId5" w:history="1">
-        <w:r>
-          <w:rPr>
-            <w:rStyle w:val="Hipervnculo"/>
-            <w:b/>
-            <w:sz w:val="24"/>
-            <w:szCs w:val="24"/>
-          </w:rPr>
-          <w:t>https://dashboard.render.com/signup-survey?next=%2F</w:t>
-        </w:r>
-      </w:hyperlink>
-    </w:p>
-    <w:p>
-      <w:pPr>
-        <w:rPr>
-          <w:b/>
-          <w:sz w:val="24"/>
-          <w:szCs w:val="24"/>
-        </w:rPr>
-      </w:pPr>
-      <w:r>
-        <w:rPr>
-          <w:b/>
-          <w:sz w:val="24"/>
-          <w:szCs w:val="24"/>
-        </w:rPr>
-        <w:t xml:space="preserve">usuario mail: </w:t>
-      </w:r>
-      <w:proofErr w:type="spellStart"/>
-      <w:r>
-        <w:rPr>
-          <w:b/>
-          <w:sz w:val="24"/>
-          <w:szCs w:val="24"/>
-        </w:rPr>
-        <w:t>joan</w:t>
-      </w:r>
-      <w:proofErr w:type="spellEnd"/>
-      <w:r>
-        <w:rPr>
-          <w:b/>
-          <w:sz w:val="24"/>
-          <w:szCs w:val="24"/>
-        </w:rPr>
-        <w:t>…2016</w:t>
-      </w:r>
-    </w:p>
-    <w:p>
-      <w:pPr>
-        <w:rPr>
-          <w:b/>
-          <w:sz w:val="24"/>
-          <w:szCs w:val="24"/>
-        </w:rPr>
-      </w:pPr>
-      <w:r>
-        <w:rPr>
-          <w:b/>
-          <w:sz w:val="24"/>
-          <w:szCs w:val="24"/>
-        </w:rPr>
-        <w:t>contraseña: Emilce-30F</w:t>
-      </w:r>
-    </w:p>
-    <w:p>
-      <w:pPr>
-        <w:rPr>
-          <w:sz w:val="24"/>
-          <w:szCs w:val="24"/>
-        </w:rPr>
-      </w:pPr>
-      <w:r>
-        <w:rPr>
-          <w:sz w:val="24"/>
-          <w:szCs w:val="24"/>
-        </w:rPr>
         <w:drawing>
-          <wp:inline distT="0" distB="0" distL="0" distR="0" wp14:anchorId="0A2D8A37" wp14:editId="4C55713D">
-            <wp:extent cx="3753293" cy="2919129"/>
-            <wp:effectExtent l="0" t="0" r="0" b="0"/>
-            <wp:docPr id="1" name="Imagen 1"/>
+          <wp:inline distT="0" distB="0" distL="0" distR="0" wp14:anchorId="75421569" wp14:editId="7D167C39">
+            <wp:extent cx="1629002" cy="1457528"/>
+            <wp:effectExtent l="0" t="0" r="9525" b="9525"/>
+            <wp:docPr id="5" name="Imagen 5"/>
             <wp:cNvGraphicFramePr>
               <a:graphicFrameLocks xmlns:a="http://schemas.openxmlformats.org/drawingml/2006/main" noChangeAspect="1"/>
             </wp:cNvGraphicFramePr>
@@ -17420,7 +16653,7 @@
                     <pic:cNvPicPr/>
                   </pic:nvPicPr>
                   <pic:blipFill>
-                    <a:blip r:embed="rId6"/>
+                    <a:blip r:embed="rId5"/>
                     <a:stretch>
                       <a:fillRect/>
                     </a:stretch>
@@ -17428,7 +16661,7 @@
                   <pic:spPr>
                     <a:xfrm>
                       <a:off x="0" y="0"/>
-                      <a:ext cx="3777785" cy="2938178"/>
+                      <a:ext cx="1629002" cy="1457528"/>
                     </a:xfrm>
                     <a:prstGeom prst="rect">
                       <a:avLst/>
@@ -17440,79 +16673,820 @@
           </wp:inline>
         </w:drawing>
       </w:r>
-    </w:p>
-    <w:p>
-      <w:pPr>
+      <w:r>
         <w:rPr>
           <w:sz w:val="24"/>
           <w:szCs w:val="24"/>
-        </w:rPr>
-      </w:pPr>
-    </w:p>
-    <w:p>
-      <w:pPr>
+          <w:shd w:val="clear" w:color="auto" w:fill="7030A0"/>
+        </w:rPr>
+        <w:t xml:space="preserve">Ahora para dejarlo activo puedo </w:t>
+      </w:r>
+      <w:proofErr w:type="gramStart"/>
+      <w:r>
         <w:rPr>
           <w:sz w:val="24"/>
           <w:szCs w:val="24"/>
-        </w:rPr>
-      </w:pPr>
-    </w:p>
-    <w:p>
-      <w:pPr>
+          <w:shd w:val="clear" w:color="auto" w:fill="7030A0"/>
+        </w:rPr>
+        <w:t>usar :</w:t>
+      </w:r>
+      <w:proofErr w:type="gramEnd"/>
+      <w:r>
         <w:rPr>
           <w:sz w:val="24"/>
           <w:szCs w:val="24"/>
-        </w:rPr>
-      </w:pPr>
-    </w:p>
-    <w:p>
-      <w:pPr>
-        <w:rPr>
+          <w:shd w:val="clear" w:color="auto" w:fill="7030A0"/>
+        </w:rPr>
+        <w:t xml:space="preserve">  </w:t>
+      </w:r>
+      <w:proofErr w:type="spellStart"/>
+      <w:r>
+        <w:rPr>
+          <w:b/>
           <w:sz w:val="24"/>
           <w:szCs w:val="24"/>
-        </w:rPr>
-      </w:pPr>
-    </w:p>
-    <w:p>
-      <w:pPr>
-        <w:rPr>
+          <w:shd w:val="clear" w:color="auto" w:fill="7030A0"/>
+        </w:rPr>
+        <w:t>render</w:t>
+      </w:r>
+      <w:proofErr w:type="spellEnd"/>
+      <w:r>
+        <w:rPr>
+          <w:b/>
           <w:sz w:val="24"/>
           <w:szCs w:val="24"/>
-        </w:rPr>
-      </w:pPr>
+          <w:shd w:val="clear" w:color="auto" w:fill="7030A0"/>
+        </w:rPr>
+        <w:t xml:space="preserve"> es gratis</w:t>
+      </w:r>
       <w:r>
         <w:rPr>
           <w:sz w:val="24"/>
           <w:szCs w:val="24"/>
         </w:rPr>
-        <w:t xml:space="preserve">Para </w:t>
-      </w:r>
-      <w:proofErr w:type="spellStart"/>
-      <w:r>
-        <w:rPr>
+        <w:t xml:space="preserve"> </w:t>
+      </w:r>
+      <w:bookmarkStart w:id="0" w:name="_GoBack"/>
+      <w:bookmarkEnd w:id="0"/>
+    </w:p>
+    <w:p>
+      <w:pPr>
+        <w:spacing w:before="100" w:beforeAutospacing="1" w:after="100" w:afterAutospacing="1" w:line="240" w:lineRule="auto"/>
+        <w:outlineLvl w:val="2"/>
+        <w:rPr>
+          <w:rFonts w:ascii="Times New Roman" w:eastAsia="Times New Roman" w:hAnsi="Times New Roman" w:cs="Times New Roman"/>
+          <w:b/>
+          <w:bCs/>
+          <w:sz w:val="27"/>
+          <w:szCs w:val="27"/>
+          <w:lang w:eastAsia="es-AR"/>
+        </w:rPr>
+      </w:pPr>
+      <w:r>
+        <w:rPr>
+          <w:rFonts w:ascii="Segoe UI Symbol" w:eastAsia="Times New Roman" w:hAnsi="Segoe UI Symbol" w:cs="Segoe UI Symbol"/>
+          <w:b/>
+          <w:bCs/>
+          <w:sz w:val="27"/>
+          <w:szCs w:val="27"/>
+          <w:highlight w:val="darkCyan"/>
+          <w:lang w:eastAsia="es-AR"/>
+        </w:rPr>
+        <w:t>🌐</w:t>
+      </w:r>
+      <w:r>
+        <w:rPr>
+          <w:rFonts w:ascii="Times New Roman" w:eastAsia="Times New Roman" w:hAnsi="Times New Roman" w:cs="Times New Roman"/>
+          <w:b/>
+          <w:bCs/>
+          <w:sz w:val="27"/>
+          <w:szCs w:val="27"/>
+          <w:highlight w:val="darkCyan"/>
+          <w:lang w:eastAsia="es-AR"/>
+        </w:rPr>
+        <w:t xml:space="preserve"> Para que tu </w:t>
+      </w:r>
+      <w:proofErr w:type="spellStart"/>
+      <w:r>
+        <w:rPr>
+          <w:rFonts w:ascii="Times New Roman" w:eastAsia="Times New Roman" w:hAnsi="Times New Roman" w:cs="Times New Roman"/>
+          <w:b/>
+          <w:bCs/>
+          <w:sz w:val="27"/>
+          <w:szCs w:val="27"/>
+          <w:highlight w:val="darkCyan"/>
+          <w:lang w:eastAsia="es-AR"/>
+        </w:rPr>
+        <w:t>bot</w:t>
+      </w:r>
+      <w:proofErr w:type="spellEnd"/>
+      <w:r>
+        <w:rPr>
+          <w:rFonts w:ascii="Times New Roman" w:eastAsia="Times New Roman" w:hAnsi="Times New Roman" w:cs="Times New Roman"/>
+          <w:b/>
+          <w:bCs/>
+          <w:sz w:val="27"/>
+          <w:szCs w:val="27"/>
+          <w:highlight w:val="darkCyan"/>
+          <w:lang w:eastAsia="es-AR"/>
+        </w:rPr>
+        <w:t xml:space="preserve"> funcione en todos lados (24 </w:t>
+      </w:r>
+      <w:proofErr w:type="spellStart"/>
+      <w:r>
+        <w:rPr>
+          <w:rFonts w:ascii="Times New Roman" w:eastAsia="Times New Roman" w:hAnsi="Times New Roman" w:cs="Times New Roman"/>
+          <w:b/>
+          <w:bCs/>
+          <w:sz w:val="27"/>
+          <w:szCs w:val="27"/>
+          <w:highlight w:val="darkCyan"/>
+          <w:lang w:eastAsia="es-AR"/>
+        </w:rPr>
+        <w:t>hs</w:t>
+      </w:r>
+      <w:proofErr w:type="spellEnd"/>
+      <w:r>
+        <w:rPr>
+          <w:rFonts w:ascii="Times New Roman" w:eastAsia="Times New Roman" w:hAnsi="Times New Roman" w:cs="Times New Roman"/>
+          <w:b/>
+          <w:bCs/>
+          <w:sz w:val="27"/>
+          <w:szCs w:val="27"/>
+          <w:highlight w:val="darkCyan"/>
+          <w:lang w:eastAsia="es-AR"/>
+        </w:rPr>
+        <w:t>, desde cualquier lugar):</w:t>
+      </w:r>
+    </w:p>
+    <w:p>
+      <w:pPr>
+        <w:spacing w:before="100" w:beforeAutospacing="1" w:after="100" w:afterAutospacing="1" w:line="240" w:lineRule="auto"/>
+        <w:rPr>
+          <w:rFonts w:ascii="Times New Roman" w:eastAsia="Times New Roman" w:hAnsi="Times New Roman" w:cs="Times New Roman"/>
           <w:sz w:val="24"/>
           <w:szCs w:val="24"/>
-        </w:rPr>
-        <w:t>render</w:t>
-      </w:r>
-      <w:proofErr w:type="spellEnd"/>
-      <w:r>
-        <w:rPr>
+          <w:lang w:eastAsia="es-AR"/>
+        </w:rPr>
+      </w:pPr>
+      <w:proofErr w:type="spellStart"/>
+      <w:r>
+        <w:rPr>
+          <w:rFonts w:ascii="Times New Roman" w:eastAsia="Times New Roman" w:hAnsi="Times New Roman" w:cs="Times New Roman"/>
           <w:sz w:val="24"/>
           <w:szCs w:val="24"/>
-        </w:rPr>
-        <w:t xml:space="preserve"> primero </w:t>
-      </w:r>
-      <w:r>
-        <w:rPr>
+          <w:lang w:eastAsia="es-AR"/>
+        </w:rPr>
+        <w:t>Necesitás</w:t>
+      </w:r>
+      <w:proofErr w:type="spellEnd"/>
+      <w:r>
+        <w:rPr>
+          <w:rFonts w:ascii="Times New Roman" w:eastAsia="Times New Roman" w:hAnsi="Times New Roman" w:cs="Times New Roman"/>
           <w:sz w:val="24"/>
           <w:szCs w:val="24"/>
+          <w:lang w:eastAsia="es-AR"/>
+        </w:rPr>
+        <w:t xml:space="preserve"> </w:t>
+      </w:r>
+      <w:r>
+        <w:rPr>
+          <w:rFonts w:ascii="Times New Roman" w:eastAsia="Times New Roman" w:hAnsi="Times New Roman" w:cs="Times New Roman"/>
+          <w:b/>
+          <w:bCs/>
+          <w:sz w:val="24"/>
+          <w:szCs w:val="24"/>
+          <w:lang w:eastAsia="es-AR"/>
+        </w:rPr>
+        <w:t>dos cosas alojadas en un lugar que esté siempre encendido</w:t>
+      </w:r>
+      <w:r>
+        <w:rPr>
+          <w:rFonts w:ascii="Times New Roman" w:eastAsia="Times New Roman" w:hAnsi="Times New Roman" w:cs="Times New Roman"/>
+          <w:sz w:val="24"/>
+          <w:szCs w:val="24"/>
+          <w:lang w:eastAsia="es-AR"/>
+        </w:rPr>
+        <w:t>:</w:t>
+      </w:r>
+    </w:p>
+    <w:p>
+      <w:pPr>
+        <w:pStyle w:val="Prrafodelista"/>
+        <w:numPr>
+          <w:ilvl w:val="0"/>
+          <w:numId w:val="3"/>
+        </w:numPr>
+        <w:spacing w:before="100" w:beforeAutospacing="1" w:after="100" w:afterAutospacing="1" w:line="240" w:lineRule="auto"/>
+        <w:rPr>
+          <w:rFonts w:ascii="Times New Roman" w:eastAsia="Times New Roman" w:hAnsi="Times New Roman" w:cs="Times New Roman"/>
+          <w:sz w:val="24"/>
+          <w:szCs w:val="24"/>
+          <w:lang w:eastAsia="es-AR"/>
+        </w:rPr>
+      </w:pPr>
+      <w:r>
+        <w:rPr>
+          <w:rFonts w:ascii="Times New Roman" w:eastAsia="Times New Roman" w:hAnsi="Times New Roman" w:cs="Times New Roman"/>
+          <w:b/>
+          <w:bCs/>
+          <w:sz w:val="24"/>
+          <w:szCs w:val="24"/>
+          <w:lang w:eastAsia="es-AR"/>
+        </w:rPr>
+        <w:lastRenderedPageBreak/>
+        <w:t xml:space="preserve">Tu código del </w:t>
+      </w:r>
+      <w:proofErr w:type="spellStart"/>
+      <w:r>
+        <w:rPr>
+          <w:rFonts w:ascii="Times New Roman" w:eastAsia="Times New Roman" w:hAnsi="Times New Roman" w:cs="Times New Roman"/>
+          <w:b/>
+          <w:bCs/>
+          <w:sz w:val="24"/>
+          <w:szCs w:val="24"/>
+          <w:lang w:eastAsia="es-AR"/>
+        </w:rPr>
+        <w:t>bot</w:t>
+      </w:r>
+      <w:proofErr w:type="spellEnd"/>
+      <w:r>
+        <w:rPr>
+          <w:rFonts w:ascii="Times New Roman" w:eastAsia="Times New Roman" w:hAnsi="Times New Roman" w:cs="Times New Roman"/>
+          <w:b/>
+          <w:bCs/>
+          <w:sz w:val="24"/>
+          <w:szCs w:val="24"/>
+          <w:lang w:eastAsia="es-AR"/>
+        </w:rPr>
+        <w:t xml:space="preserve"> (</w:t>
+      </w:r>
+      <w:r>
+        <w:rPr>
+          <w:rFonts w:ascii="Courier New" w:eastAsia="Times New Roman" w:hAnsi="Courier New" w:cs="Courier New"/>
+          <w:b/>
+          <w:bCs/>
+          <w:sz w:val="20"/>
+          <w:szCs w:val="20"/>
+          <w:lang w:eastAsia="es-AR"/>
+        </w:rPr>
+        <w:t>mibot.py</w:t>
+      </w:r>
+      <w:r>
+        <w:rPr>
+          <w:rFonts w:ascii="Times New Roman" w:eastAsia="Times New Roman" w:hAnsi="Times New Roman" w:cs="Times New Roman"/>
+          <w:b/>
+          <w:bCs/>
+          <w:sz w:val="24"/>
+          <w:szCs w:val="24"/>
+          <w:lang w:eastAsia="es-AR"/>
+        </w:rPr>
+        <w:t>)</w:t>
+      </w:r>
+      <w:r>
+        <w:rPr>
+          <w:rFonts w:ascii="Times New Roman" w:eastAsia="Times New Roman" w:hAnsi="Times New Roman" w:cs="Times New Roman"/>
+          <w:sz w:val="24"/>
+          <w:szCs w:val="24"/>
+          <w:lang w:eastAsia="es-AR"/>
+        </w:rPr>
+        <w:br/>
+        <w:t xml:space="preserve">— ahí está la lógica que responde los mensajes de </w:t>
+      </w:r>
+      <w:proofErr w:type="spellStart"/>
+      <w:r>
+        <w:rPr>
+          <w:rFonts w:ascii="Times New Roman" w:eastAsia="Times New Roman" w:hAnsi="Times New Roman" w:cs="Times New Roman"/>
+          <w:sz w:val="24"/>
+          <w:szCs w:val="24"/>
+          <w:lang w:eastAsia="es-AR"/>
+        </w:rPr>
+        <w:t>Telegram</w:t>
+      </w:r>
+      <w:proofErr w:type="spellEnd"/>
+      <w:r>
+        <w:rPr>
+          <w:rFonts w:ascii="Times New Roman" w:eastAsia="Times New Roman" w:hAnsi="Times New Roman" w:cs="Times New Roman"/>
+          <w:sz w:val="24"/>
+          <w:szCs w:val="24"/>
+          <w:lang w:eastAsia="es-AR"/>
+        </w:rPr>
+        <w:t>.</w:t>
+      </w:r>
+    </w:p>
+    <w:p>
+      <w:pPr>
+        <w:pStyle w:val="Prrafodelista"/>
+        <w:spacing w:before="100" w:beforeAutospacing="1" w:after="100" w:afterAutospacing="1" w:line="240" w:lineRule="auto"/>
+        <w:rPr>
+          <w:rFonts w:ascii="Times New Roman" w:eastAsia="Times New Roman" w:hAnsi="Times New Roman" w:cs="Times New Roman"/>
+          <w:sz w:val="24"/>
+          <w:szCs w:val="24"/>
+          <w:lang w:eastAsia="es-AR"/>
+        </w:rPr>
+      </w:pPr>
+    </w:p>
+    <w:p>
+      <w:pPr>
+        <w:pStyle w:val="Prrafodelista"/>
+        <w:numPr>
+          <w:ilvl w:val="0"/>
+          <w:numId w:val="3"/>
+        </w:numPr>
+        <w:spacing w:before="100" w:beforeAutospacing="1" w:after="100" w:afterAutospacing="1" w:line="240" w:lineRule="auto"/>
+        <w:rPr>
+          <w:rFonts w:ascii="Times New Roman" w:eastAsia="Times New Roman" w:hAnsi="Times New Roman" w:cs="Times New Roman"/>
+          <w:sz w:val="24"/>
+          <w:szCs w:val="24"/>
+          <w:lang w:eastAsia="es-AR"/>
+        </w:rPr>
+      </w:pPr>
+      <w:r>
+        <w:rPr>
+          <w:rFonts w:ascii="Times New Roman" w:eastAsia="Times New Roman" w:hAnsi="Times New Roman" w:cs="Times New Roman"/>
+          <w:b/>
+          <w:bCs/>
+          <w:sz w:val="24"/>
+          <w:szCs w:val="24"/>
+          <w:lang w:eastAsia="es-AR"/>
+        </w:rPr>
+        <w:t>Tu base de datos (</w:t>
+      </w:r>
+      <w:proofErr w:type="spellStart"/>
+      <w:r>
+        <w:rPr>
+          <w:rFonts w:ascii="Courier New" w:eastAsia="Times New Roman" w:hAnsi="Courier New" w:cs="Courier New"/>
+          <w:b/>
+          <w:bCs/>
+          <w:sz w:val="20"/>
+          <w:szCs w:val="20"/>
+          <w:lang w:eastAsia="es-AR"/>
+        </w:rPr>
+        <w:t>mi_base</w:t>
+      </w:r>
+      <w:proofErr w:type="spellEnd"/>
+      <w:r>
+        <w:rPr>
+          <w:rFonts w:ascii="Times New Roman" w:eastAsia="Times New Roman" w:hAnsi="Times New Roman" w:cs="Times New Roman"/>
+          <w:b/>
+          <w:bCs/>
+          <w:sz w:val="24"/>
+          <w:szCs w:val="24"/>
+          <w:lang w:eastAsia="es-AR"/>
+        </w:rPr>
+        <w:t>)</w:t>
+      </w:r>
+      <w:r>
+        <w:rPr>
+          <w:rFonts w:ascii="Times New Roman" w:eastAsia="Times New Roman" w:hAnsi="Times New Roman" w:cs="Times New Roman"/>
+          <w:sz w:val="24"/>
+          <w:szCs w:val="24"/>
+          <w:lang w:eastAsia="es-AR"/>
+        </w:rPr>
+        <w:br/>
+        <w:t>— donde están las unidades, códigos, jefes, etc.</w:t>
+      </w:r>
+    </w:p>
+    <w:p>
+      <w:pPr>
+        <w:spacing w:after="0" w:line="240" w:lineRule="auto"/>
+        <w:rPr>
+          <w:rFonts w:ascii="Times New Roman" w:eastAsia="Times New Roman" w:hAnsi="Times New Roman" w:cs="Times New Roman"/>
+          <w:sz w:val="24"/>
+          <w:szCs w:val="24"/>
+          <w:lang w:eastAsia="es-AR"/>
+        </w:rPr>
+      </w:pPr>
+      <w:r>
+        <w:rPr>
+          <w:rFonts w:ascii="Times New Roman" w:eastAsia="Times New Roman" w:hAnsi="Times New Roman" w:cs="Times New Roman"/>
+          <w:sz w:val="24"/>
+          <w:szCs w:val="24"/>
+          <w:lang w:eastAsia="es-AR"/>
+        </w:rPr>
+        <w:pict>
+          <v:rect id="_x0000_i1025" style="width:0;height:1.5pt" o:hralign="center" o:hrstd="t" o:hr="t" fillcolor="#a0a0a0" stroked="f"/>
+        </w:pict>
+      </w:r>
+    </w:p>
+    <w:p>
+      <w:pPr>
+        <w:spacing w:before="100" w:beforeAutospacing="1" w:after="100" w:afterAutospacing="1" w:line="240" w:lineRule="auto"/>
+        <w:outlineLvl w:val="2"/>
+        <w:rPr>
+          <w:rFonts w:ascii="Times New Roman" w:eastAsia="Times New Roman" w:hAnsi="Times New Roman" w:cs="Times New Roman"/>
+          <w:b/>
+          <w:bCs/>
+          <w:sz w:val="27"/>
+          <w:szCs w:val="27"/>
+          <w:lang w:eastAsia="es-AR"/>
+        </w:rPr>
+      </w:pPr>
+      <w:r>
+        <w:rPr>
+          <w:rFonts w:ascii="Segoe UI Symbol" w:eastAsia="Times New Roman" w:hAnsi="Segoe UI Symbol" w:cs="Segoe UI Symbol"/>
+          <w:b/>
+          <w:bCs/>
+          <w:sz w:val="27"/>
+          <w:szCs w:val="27"/>
+          <w:lang w:eastAsia="es-AR"/>
+        </w:rPr>
+        <w:t>🔸</w:t>
+      </w:r>
+      <w:r>
+        <w:rPr>
+          <w:rFonts w:ascii="Times New Roman" w:eastAsia="Times New Roman" w:hAnsi="Times New Roman" w:cs="Times New Roman"/>
+          <w:b/>
+          <w:bCs/>
+          <w:sz w:val="27"/>
+          <w:szCs w:val="27"/>
+          <w:lang w:eastAsia="es-AR"/>
+        </w:rPr>
+        <w:t xml:space="preserve"> Dónde </w:t>
+      </w:r>
+      <w:proofErr w:type="spellStart"/>
+      <w:r>
+        <w:rPr>
+          <w:rFonts w:ascii="Times New Roman" w:eastAsia="Times New Roman" w:hAnsi="Times New Roman" w:cs="Times New Roman"/>
+          <w:b/>
+          <w:bCs/>
+          <w:sz w:val="27"/>
+          <w:szCs w:val="27"/>
+          <w:lang w:eastAsia="es-AR"/>
+        </w:rPr>
+        <w:t>podés</w:t>
+      </w:r>
+      <w:proofErr w:type="spellEnd"/>
+      <w:r>
+        <w:rPr>
+          <w:rFonts w:ascii="Times New Roman" w:eastAsia="Times New Roman" w:hAnsi="Times New Roman" w:cs="Times New Roman"/>
+          <w:b/>
+          <w:bCs/>
+          <w:sz w:val="27"/>
+          <w:szCs w:val="27"/>
+          <w:lang w:eastAsia="es-AR"/>
+        </w:rPr>
+        <w:t xml:space="preserve"> alojarlas</w:t>
+      </w:r>
+    </w:p>
+    <w:p>
+      <w:pPr>
+        <w:spacing w:before="100" w:beforeAutospacing="1" w:after="100" w:afterAutospacing="1" w:line="240" w:lineRule="auto"/>
+        <w:rPr>
+          <w:rFonts w:ascii="Times New Roman" w:eastAsia="Times New Roman" w:hAnsi="Times New Roman" w:cs="Times New Roman"/>
+          <w:sz w:val="24"/>
+          <w:szCs w:val="24"/>
+          <w:lang w:eastAsia="es-AR"/>
+        </w:rPr>
+      </w:pPr>
+      <w:r>
+        <w:rPr>
+          <w:rFonts w:ascii="Times New Roman" w:eastAsia="Times New Roman" w:hAnsi="Times New Roman" w:cs="Times New Roman"/>
+          <w:sz w:val="24"/>
+          <w:szCs w:val="24"/>
+          <w:lang w:eastAsia="es-AR"/>
+        </w:rPr>
+        <w:t>No hace falta que compres una máquina física.</w:t>
+      </w:r>
+      <w:r>
+        <w:rPr>
+          <w:rFonts w:ascii="Times New Roman" w:eastAsia="Times New Roman" w:hAnsi="Times New Roman" w:cs="Times New Roman"/>
+          <w:sz w:val="24"/>
+          <w:szCs w:val="24"/>
+          <w:lang w:eastAsia="es-AR"/>
+        </w:rPr>
+        <w:br/>
+      </w:r>
+      <w:proofErr w:type="spellStart"/>
+      <w:r>
+        <w:rPr>
+          <w:rFonts w:ascii="Times New Roman" w:eastAsia="Times New Roman" w:hAnsi="Times New Roman" w:cs="Times New Roman"/>
+          <w:sz w:val="24"/>
+          <w:szCs w:val="24"/>
+          <w:lang w:eastAsia="es-AR"/>
+        </w:rPr>
+        <w:t>Podés</w:t>
+      </w:r>
+      <w:proofErr w:type="spellEnd"/>
+      <w:r>
+        <w:rPr>
+          <w:rFonts w:ascii="Times New Roman" w:eastAsia="Times New Roman" w:hAnsi="Times New Roman" w:cs="Times New Roman"/>
+          <w:sz w:val="24"/>
+          <w:szCs w:val="24"/>
+          <w:lang w:eastAsia="es-AR"/>
+        </w:rPr>
+        <w:t xml:space="preserve"> usar </w:t>
+      </w:r>
+      <w:r>
+        <w:rPr>
+          <w:rFonts w:ascii="Times New Roman" w:eastAsia="Times New Roman" w:hAnsi="Times New Roman" w:cs="Times New Roman"/>
+          <w:b/>
+          <w:bCs/>
+          <w:sz w:val="24"/>
+          <w:szCs w:val="24"/>
+          <w:lang w:eastAsia="es-AR"/>
+        </w:rPr>
+        <w:t>un servidor virtual en la nube</w:t>
+      </w:r>
+      <w:r>
+        <w:rPr>
+          <w:rFonts w:ascii="Times New Roman" w:eastAsia="Times New Roman" w:hAnsi="Times New Roman" w:cs="Times New Roman"/>
+          <w:sz w:val="24"/>
+          <w:szCs w:val="24"/>
+          <w:lang w:eastAsia="es-AR"/>
+        </w:rPr>
+        <w:t>, por ejemplo:</w:t>
+      </w:r>
+    </w:p>
+    <w:p>
+      <w:pPr>
+        <w:numPr>
+          <w:ilvl w:val="0"/>
+          <w:numId w:val="2"/>
+        </w:numPr>
+        <w:spacing w:before="100" w:beforeAutospacing="1" w:after="100" w:afterAutospacing="1" w:line="240" w:lineRule="auto"/>
+        <w:rPr>
+          <w:rFonts w:ascii="Times New Roman" w:eastAsia="Times New Roman" w:hAnsi="Times New Roman" w:cs="Times New Roman"/>
+          <w:sz w:val="24"/>
+          <w:szCs w:val="24"/>
+          <w:highlight w:val="darkCyan"/>
+          <w:lang w:eastAsia="es-AR"/>
+        </w:rPr>
+      </w:pPr>
+      <w:r>
+        <w:rPr>
+          <w:rFonts w:ascii="Times New Roman" w:eastAsia="Times New Roman" w:hAnsi="Times New Roman" w:cs="Times New Roman"/>
+          <w:sz w:val="24"/>
+          <w:szCs w:val="24"/>
+          <w:highlight w:val="darkCyan"/>
+          <w:lang w:eastAsia="es-AR"/>
+        </w:rPr>
+        <w:t xml:space="preserve">🟣 </w:t>
+      </w:r>
+      <w:proofErr w:type="spellStart"/>
+      <w:r>
+        <w:rPr>
+          <w:rFonts w:ascii="Times New Roman" w:eastAsia="Times New Roman" w:hAnsi="Times New Roman" w:cs="Times New Roman"/>
+          <w:b/>
+          <w:bCs/>
+          <w:sz w:val="24"/>
+          <w:szCs w:val="24"/>
+          <w:highlight w:val="darkCyan"/>
+          <w:lang w:eastAsia="es-AR"/>
+        </w:rPr>
+        <w:t>Render</w:t>
+      </w:r>
+      <w:proofErr w:type="spellEnd"/>
+      <w:r>
+        <w:rPr>
+          <w:rFonts w:ascii="Times New Roman" w:eastAsia="Times New Roman" w:hAnsi="Times New Roman" w:cs="Times New Roman"/>
+          <w:sz w:val="24"/>
+          <w:szCs w:val="24"/>
+          <w:highlight w:val="darkCyan"/>
+          <w:lang w:eastAsia="es-AR"/>
+        </w:rPr>
+        <w:t xml:space="preserve"> (gratis y fácil para Python)</w:t>
+      </w:r>
+    </w:p>
+    <w:p>
+      <w:pPr>
+        <w:numPr>
+          <w:ilvl w:val="0"/>
+          <w:numId w:val="2"/>
+        </w:numPr>
+        <w:spacing w:before="100" w:beforeAutospacing="1" w:after="100" w:afterAutospacing="1" w:line="240" w:lineRule="auto"/>
+        <w:rPr>
+          <w:rFonts w:ascii="Times New Roman" w:eastAsia="Times New Roman" w:hAnsi="Times New Roman" w:cs="Times New Roman"/>
+          <w:sz w:val="24"/>
+          <w:szCs w:val="24"/>
+          <w:lang w:val="en-NZ" w:eastAsia="es-AR"/>
+        </w:rPr>
+      </w:pPr>
+      <w:r>
+        <w:rPr>
+          <w:rFonts w:ascii="Times New Roman" w:eastAsia="Times New Roman" w:hAnsi="Times New Roman" w:cs="Times New Roman"/>
+          <w:sz w:val="24"/>
+          <w:szCs w:val="24"/>
+          <w:lang w:eastAsia="es-AR"/>
+        </w:rPr>
+        <w:t>🟢</w:t>
+      </w:r>
+      <w:r>
+        <w:rPr>
+          <w:rFonts w:ascii="Times New Roman" w:eastAsia="Times New Roman" w:hAnsi="Times New Roman" w:cs="Times New Roman"/>
+          <w:sz w:val="24"/>
+          <w:szCs w:val="24"/>
+          <w:lang w:val="en-NZ" w:eastAsia="es-AR"/>
+        </w:rPr>
+        <w:t xml:space="preserve"> </w:t>
+      </w:r>
+      <w:r>
+        <w:rPr>
+          <w:rFonts w:ascii="Times New Roman" w:eastAsia="Times New Roman" w:hAnsi="Times New Roman" w:cs="Times New Roman"/>
+          <w:b/>
+          <w:bCs/>
+          <w:sz w:val="24"/>
+          <w:szCs w:val="24"/>
+          <w:lang w:val="en-NZ" w:eastAsia="es-AR"/>
+        </w:rPr>
+        <w:t>Railway</w:t>
+      </w:r>
+      <w:r>
+        <w:rPr>
+          <w:rFonts w:ascii="Times New Roman" w:eastAsia="Times New Roman" w:hAnsi="Times New Roman" w:cs="Times New Roman"/>
+          <w:sz w:val="24"/>
+          <w:szCs w:val="24"/>
+          <w:lang w:val="en-NZ" w:eastAsia="es-AR"/>
+        </w:rPr>
+        <w:t xml:space="preserve"> o </w:t>
+      </w:r>
+      <w:r>
+        <w:rPr>
+          <w:rFonts w:ascii="Times New Roman" w:eastAsia="Times New Roman" w:hAnsi="Times New Roman" w:cs="Times New Roman"/>
+          <w:b/>
+          <w:bCs/>
+          <w:sz w:val="24"/>
+          <w:szCs w:val="24"/>
+          <w:lang w:val="en-NZ" w:eastAsia="es-AR"/>
+        </w:rPr>
+        <w:t>Clever Cloud</w:t>
+      </w:r>
+      <w:r>
+        <w:rPr>
+          <w:rFonts w:ascii="Times New Roman" w:eastAsia="Times New Roman" w:hAnsi="Times New Roman" w:cs="Times New Roman"/>
+          <w:sz w:val="24"/>
+          <w:szCs w:val="24"/>
+          <w:lang w:val="en-NZ" w:eastAsia="es-AR"/>
+        </w:rPr>
+        <w:t xml:space="preserve"> (</w:t>
+      </w:r>
+      <w:proofErr w:type="spellStart"/>
+      <w:r>
+        <w:rPr>
+          <w:rFonts w:ascii="Times New Roman" w:eastAsia="Times New Roman" w:hAnsi="Times New Roman" w:cs="Times New Roman"/>
+          <w:sz w:val="24"/>
+          <w:szCs w:val="24"/>
+          <w:lang w:val="en-NZ" w:eastAsia="es-AR"/>
+        </w:rPr>
+        <w:t>tienen</w:t>
+      </w:r>
+      <w:proofErr w:type="spellEnd"/>
+      <w:r>
+        <w:rPr>
+          <w:rFonts w:ascii="Times New Roman" w:eastAsia="Times New Roman" w:hAnsi="Times New Roman" w:cs="Times New Roman"/>
+          <w:sz w:val="24"/>
+          <w:szCs w:val="24"/>
+          <w:lang w:val="en-NZ" w:eastAsia="es-AR"/>
+        </w:rPr>
+        <w:t xml:space="preserve"> MySQL gratis)</w:t>
+      </w:r>
+    </w:p>
+    <w:p>
+      <w:pPr>
+        <w:numPr>
+          <w:ilvl w:val="0"/>
+          <w:numId w:val="2"/>
+        </w:numPr>
+        <w:spacing w:before="100" w:beforeAutospacing="1" w:after="100" w:afterAutospacing="1" w:line="240" w:lineRule="auto"/>
+        <w:rPr>
+          <w:rFonts w:ascii="Times New Roman" w:eastAsia="Times New Roman" w:hAnsi="Times New Roman" w:cs="Times New Roman"/>
+          <w:sz w:val="24"/>
+          <w:szCs w:val="24"/>
+          <w:lang w:eastAsia="es-AR"/>
+        </w:rPr>
+      </w:pPr>
+      <w:r>
+        <w:rPr>
+          <w:rFonts w:ascii="Segoe UI Symbol" w:eastAsia="Times New Roman" w:hAnsi="Segoe UI Symbol" w:cs="Segoe UI Symbol"/>
+          <w:sz w:val="24"/>
+          <w:szCs w:val="24"/>
+          <w:lang w:eastAsia="es-AR"/>
+        </w:rPr>
+        <w:t>🔵</w:t>
+      </w:r>
+      <w:r>
+        <w:rPr>
+          <w:rFonts w:ascii="Times New Roman" w:eastAsia="Times New Roman" w:hAnsi="Times New Roman" w:cs="Times New Roman"/>
+          <w:sz w:val="24"/>
+          <w:szCs w:val="24"/>
+          <w:lang w:eastAsia="es-AR"/>
+        </w:rPr>
+        <w:t xml:space="preserve"> </w:t>
+      </w:r>
+      <w:proofErr w:type="spellStart"/>
+      <w:r>
+        <w:rPr>
+          <w:rFonts w:ascii="Times New Roman" w:eastAsia="Times New Roman" w:hAnsi="Times New Roman" w:cs="Times New Roman"/>
+          <w:b/>
+          <w:bCs/>
+          <w:sz w:val="24"/>
+          <w:szCs w:val="24"/>
+          <w:lang w:eastAsia="es-AR"/>
+        </w:rPr>
+        <w:t>PythonAnywhere</w:t>
+      </w:r>
+      <w:proofErr w:type="spellEnd"/>
+      <w:r>
+        <w:rPr>
+          <w:rFonts w:ascii="Times New Roman" w:eastAsia="Times New Roman" w:hAnsi="Times New Roman" w:cs="Times New Roman"/>
+          <w:sz w:val="24"/>
+          <w:szCs w:val="24"/>
+          <w:lang w:eastAsia="es-AR"/>
+        </w:rPr>
+        <w:t xml:space="preserve"> (barato y estable)</w:t>
+      </w:r>
+    </w:p>
+    <w:p>
+      <w:pPr>
+        <w:rPr>
+          <w:b/>
+          <w:sz w:val="24"/>
+          <w:szCs w:val="24"/>
+        </w:rPr>
+      </w:pPr>
+      <w:hyperlink r:id="rId6" w:history="1">
+        <w:r>
+          <w:rPr>
+            <w:rStyle w:val="Hipervnculo"/>
+            <w:b/>
+            <w:sz w:val="24"/>
+            <w:szCs w:val="24"/>
+          </w:rPr>
+          <w:t>https://dashboard.render.com/signup-survey?next=%2F</w:t>
+        </w:r>
+      </w:hyperlink>
+    </w:p>
+    <w:p>
+      <w:pPr>
+        <w:rPr>
+          <w:b/>
+          <w:sz w:val="24"/>
+          <w:szCs w:val="24"/>
+        </w:rPr>
+      </w:pPr>
+      <w:r>
+        <w:rPr>
+          <w:b/>
+          <w:sz w:val="24"/>
+          <w:szCs w:val="24"/>
+        </w:rPr>
+        <w:t xml:space="preserve">usuario mail: </w:t>
+      </w:r>
+      <w:proofErr w:type="spellStart"/>
+      <w:r>
+        <w:rPr>
+          <w:b/>
+          <w:sz w:val="24"/>
+          <w:szCs w:val="24"/>
+        </w:rPr>
+        <w:t>joan</w:t>
+      </w:r>
+      <w:proofErr w:type="spellEnd"/>
+      <w:r>
+        <w:rPr>
+          <w:b/>
+          <w:sz w:val="24"/>
+          <w:szCs w:val="24"/>
+        </w:rPr>
+        <w:t>…2016</w:t>
+      </w:r>
+    </w:p>
+    <w:p>
+      <w:pPr>
+        <w:rPr>
+          <w:b/>
+          <w:sz w:val="24"/>
+          <w:szCs w:val="24"/>
+        </w:rPr>
+      </w:pPr>
+      <w:r>
+        <w:rPr>
+          <w:b/>
+          <w:sz w:val="24"/>
+          <w:szCs w:val="24"/>
+        </w:rPr>
+        <w:t>contraseña: Emilce-30F</w:t>
+      </w:r>
+    </w:p>
+    <w:p>
+      <w:pPr>
+        <w:rPr>
+          <w:sz w:val="24"/>
+          <w:szCs w:val="24"/>
+        </w:rPr>
+      </w:pPr>
+      <w:r>
+        <w:rPr>
+          <w:noProof/>
+          <w:sz w:val="24"/>
+          <w:szCs w:val="24"/>
+          <w:lang w:eastAsia="es-AR"/>
         </w:rPr>
         <w:drawing>
-          <wp:inline distT="0" distB="0" distL="0" distR="0" wp14:anchorId="527FA655" wp14:editId="6B74D61B">
-            <wp:extent cx="5400040" cy="429895"/>
-            <wp:effectExtent l="0" t="0" r="0" b="8255"/>
-            <wp:docPr id="2" name="Imagen 2"/>
+          <wp:inline distT="0" distB="0" distL="0" distR="0" wp14:anchorId="0A2D8A37" wp14:editId="4C55713D">
+            <wp:extent cx="3753293" cy="2919129"/>
+            <wp:effectExtent l="0" t="0" r="0" b="0"/>
+            <wp:docPr id="1" name="Imagen 1"/>
             <wp:cNvGraphicFramePr>
               <a:graphicFrameLocks xmlns:a="http://schemas.openxmlformats.org/drawingml/2006/main" noChangeAspect="1"/>
             </wp:cNvGraphicFramePr>
@@ -17532,7 +17506,7 @@
                   <pic:spPr>
                     <a:xfrm>
                       <a:off x="0" y="0"/>
-                      <a:ext cx="5400040" cy="429895"/>
+                      <a:ext cx="3777785" cy="2938178"/>
                     </a:xfrm>
                     <a:prstGeom prst="rect">
                       <a:avLst/>
@@ -17552,13 +17526,14 @@
           <w:szCs w:val="24"/>
         </w:rPr>
       </w:pPr>
-      <w:r>
+    </w:p>
+    <w:p>
+      <w:pPr>
         <w:rPr>
           <w:sz w:val="24"/>
           <w:szCs w:val="24"/>
         </w:rPr>
-        <w:t xml:space="preserve">Oculto y en el código reemplazo por </w:t>
-      </w:r>
+      </w:pPr>
     </w:p>
     <w:p>
       <w:pPr>
@@ -17567,17 +17542,57 @@
           <w:szCs w:val="24"/>
         </w:rPr>
       </w:pPr>
-      <w:r>
+    </w:p>
+    <w:p>
+      <w:pPr>
         <w:rPr>
           <w:sz w:val="24"/>
           <w:szCs w:val="24"/>
         </w:rPr>
-        <w:lastRenderedPageBreak/>
+      </w:pPr>
+    </w:p>
+    <w:p>
+      <w:pPr>
+        <w:rPr>
+          <w:sz w:val="24"/>
+          <w:szCs w:val="24"/>
+        </w:rPr>
+      </w:pPr>
+      <w:r>
+        <w:rPr>
+          <w:sz w:val="24"/>
+          <w:szCs w:val="24"/>
+        </w:rPr>
+        <w:t xml:space="preserve">Para </w:t>
+      </w:r>
+      <w:proofErr w:type="spellStart"/>
+      <w:r>
+        <w:rPr>
+          <w:sz w:val="24"/>
+          <w:szCs w:val="24"/>
+        </w:rPr>
+        <w:t>render</w:t>
+      </w:r>
+      <w:proofErr w:type="spellEnd"/>
+      <w:r>
+        <w:rPr>
+          <w:sz w:val="24"/>
+          <w:szCs w:val="24"/>
+        </w:rPr>
+        <w:t xml:space="preserve"> primero </w:t>
+      </w:r>
+      <w:r>
+        <w:rPr>
+          <w:noProof/>
+          <w:sz w:val="24"/>
+          <w:szCs w:val="24"/>
+          <w:lang w:eastAsia="es-AR"/>
+        </w:rPr>
         <w:drawing>
-          <wp:inline distT="0" distB="0" distL="0" distR="0" wp14:anchorId="4961EAE3" wp14:editId="780F989B">
-            <wp:extent cx="5325218" cy="1419423"/>
-            <wp:effectExtent l="0" t="0" r="8890" b="9525"/>
-            <wp:docPr id="3" name="Imagen 3"/>
+          <wp:inline distT="0" distB="0" distL="0" distR="0" wp14:anchorId="527FA655" wp14:editId="6B74D61B">
+            <wp:extent cx="5400040" cy="429895"/>
+            <wp:effectExtent l="0" t="0" r="0" b="8255"/>
+            <wp:docPr id="2" name="Imagen 2"/>
             <wp:cNvGraphicFramePr>
               <a:graphicFrameLocks xmlns:a="http://schemas.openxmlformats.org/drawingml/2006/main" noChangeAspect="1"/>
             </wp:cNvGraphicFramePr>
@@ -17597,7 +17612,7 @@
                   <pic:spPr>
                     <a:xfrm>
                       <a:off x="0" y="0"/>
-                      <a:ext cx="5325218" cy="1419423"/>
+                      <a:ext cx="5400040" cy="429895"/>
                     </a:xfrm>
                     <a:prstGeom prst="rect">
                       <a:avLst/>
@@ -17617,24 +17632,34 @@
           <w:szCs w:val="24"/>
         </w:rPr>
       </w:pPr>
-    </w:p>
-    <w:p>
-      <w:pPr>
+      <w:r>
         <w:rPr>
           <w:sz w:val="24"/>
           <w:szCs w:val="24"/>
         </w:rPr>
-      </w:pPr>
-      <w:r>
+        <w:lastRenderedPageBreak/>
+        <w:t xml:space="preserve">Oculto y en el código reemplazo por </w:t>
+      </w:r>
+    </w:p>
+    <w:p>
+      <w:pPr>
         <w:rPr>
           <w:sz w:val="24"/>
           <w:szCs w:val="24"/>
         </w:rPr>
+      </w:pPr>
+      <w:r>
+        <w:rPr>
+          <w:noProof/>
+          <w:sz w:val="24"/>
+          <w:szCs w:val="24"/>
+          <w:lang w:eastAsia="es-AR"/>
+        </w:rPr>
         <w:drawing>
-          <wp:inline distT="0" distB="0" distL="0" distR="0" wp14:anchorId="50B1AD0A" wp14:editId="2FF19447">
-            <wp:extent cx="5400040" cy="2421255"/>
-            <wp:effectExtent l="0" t="0" r="0" b="0"/>
-            <wp:docPr id="4" name="Imagen 4"/>
+          <wp:inline distT="0" distB="0" distL="0" distR="0" wp14:anchorId="4961EAE3" wp14:editId="780F989B">
+            <wp:extent cx="5325218" cy="1419423"/>
+            <wp:effectExtent l="0" t="0" r="8890" b="9525"/>
+            <wp:docPr id="3" name="Imagen 3"/>
             <wp:cNvGraphicFramePr>
               <a:graphicFrameLocks xmlns:a="http://schemas.openxmlformats.org/drawingml/2006/main" noChangeAspect="1"/>
             </wp:cNvGraphicFramePr>
@@ -17654,6 +17679,65 @@
                   <pic:spPr>
                     <a:xfrm>
                       <a:off x="0" y="0"/>
+                      <a:ext cx="5325218" cy="1419423"/>
+                    </a:xfrm>
+                    <a:prstGeom prst="rect">
+                      <a:avLst/>
+                    </a:prstGeom>
+                  </pic:spPr>
+                </pic:pic>
+              </a:graphicData>
+            </a:graphic>
+          </wp:inline>
+        </w:drawing>
+      </w:r>
+    </w:p>
+    <w:p>
+      <w:pPr>
+        <w:rPr>
+          <w:sz w:val="24"/>
+          <w:szCs w:val="24"/>
+        </w:rPr>
+      </w:pPr>
+    </w:p>
+    <w:p>
+      <w:pPr>
+        <w:rPr>
+          <w:sz w:val="24"/>
+          <w:szCs w:val="24"/>
+        </w:rPr>
+      </w:pPr>
+      <w:r>
+        <w:rPr>
+          <w:noProof/>
+          <w:sz w:val="24"/>
+          <w:szCs w:val="24"/>
+          <w:lang w:eastAsia="es-AR"/>
+        </w:rPr>
+        <w:drawing>
+          <wp:inline distT="0" distB="0" distL="0" distR="0" wp14:anchorId="50B1AD0A" wp14:editId="2FF19447">
+            <wp:extent cx="5400040" cy="2421255"/>
+            <wp:effectExtent l="0" t="0" r="0" b="0"/>
+            <wp:docPr id="4" name="Imagen 4"/>
+            <wp:cNvGraphicFramePr>
+              <a:graphicFrameLocks xmlns:a="http://schemas.openxmlformats.org/drawingml/2006/main" noChangeAspect="1"/>
+            </wp:cNvGraphicFramePr>
+            <a:graphic xmlns:a="http://schemas.openxmlformats.org/drawingml/2006/main">
+              <a:graphicData uri="http://schemas.openxmlformats.org/drawingml/2006/picture">
+                <pic:pic xmlns:pic="http://schemas.openxmlformats.org/drawingml/2006/picture">
+                  <pic:nvPicPr>
+                    <pic:cNvPr id="1" name=""/>
+                    <pic:cNvPicPr/>
+                  </pic:nvPicPr>
+                  <pic:blipFill>
+                    <a:blip r:embed="rId10"/>
+                    <a:stretch>
+                      <a:fillRect/>
+                    </a:stretch>
+                  </pic:blipFill>
+                  <pic:spPr>
+                    <a:xfrm>
+                      <a:off x="0" y="0"/>
                       <a:ext cx="5400040" cy="2421255"/>
                     </a:xfrm>
                     <a:prstGeom prst="rect">
@@ -17714,7 +17798,25 @@
           <w:szCs w:val="24"/>
           <w:highlight w:val="darkYellow"/>
         </w:rPr>
-        <w:t xml:space="preserve"> la bdd a una nube:</w:t>
+        <w:t xml:space="preserve"> la </w:t>
+      </w:r>
+      <w:proofErr w:type="spellStart"/>
+      <w:r>
+        <w:rPr>
+          <w:sz w:val="24"/>
+          <w:szCs w:val="24"/>
+          <w:highlight w:val="darkYellow"/>
+        </w:rPr>
+        <w:t>bdd</w:t>
+      </w:r>
+      <w:proofErr w:type="spellEnd"/>
+      <w:r>
+        <w:rPr>
+          <w:sz w:val="24"/>
+          <w:szCs w:val="24"/>
+          <w:highlight w:val="darkYellow"/>
+        </w:rPr>
+        <w:t xml:space="preserve"> a una nube:</w:t>
       </w:r>
     </w:p>
     <w:p>
@@ -17758,7 +17860,7 @@
           <w:lang w:eastAsia="es-AR"/>
         </w:rPr>
       </w:pPr>
-      <w:hyperlink r:id="rId10" w:history="1">
+      <w:hyperlink r:id="rId11" w:history="1">
         <w:r>
           <w:rPr>
             <w:rStyle w:val="Hipervnculo"/>
@@ -17781,7 +17883,7 @@
           <w:lang w:eastAsia="es-AR"/>
         </w:rPr>
       </w:pPr>
-      <w:hyperlink r:id="rId11" w:history="1">
+      <w:hyperlink r:id="rId12" w:history="1">
         <w:r>
           <w:rPr>
             <w:rStyle w:val="Hipervnculo"/>
@@ -17804,8 +17906,6 @@
           <w:lang w:eastAsia="es-AR"/>
         </w:rPr>
       </w:pPr>
-      <w:bookmarkStart w:id="0" w:name="_GoBack"/>
-      <w:bookmarkEnd w:id="0"/>
     </w:p>
     <w:p>
       <w:pPr>
@@ -17820,6 +17920,7 @@
       <w:r>
         <w:rPr>
           <w:rFonts w:ascii="Times New Roman" w:eastAsia="Times New Roman" w:hAnsi="Times New Roman" w:cs="Times New Roman"/>
+          <w:noProof/>
           <w:sz w:val="24"/>
           <w:szCs w:val="24"/>
           <w:lang w:eastAsia="es-AR"/>
@@ -17841,7 +17942,7 @@
                     <pic:cNvPicPr/>
                   </pic:nvPicPr>
                   <pic:blipFill>
-                    <a:blip r:embed="rId12"/>
+                    <a:blip r:embed="rId13"/>
                     <a:stretch>
                       <a:fillRect/>
                     </a:stretch>

</xml_diff>

<commit_message>
Fix puerto para Render
</commit_message>
<xml_diff>
--- a/Nuevo Documento de Microsoft Word.docx
+++ b/Nuevo Documento de Microsoft Word.docx
@@ -61,7 +61,6 @@
           <w:lang w:eastAsia="es-AR"/>
         </w:rPr>
       </w:pPr>
-      <w:proofErr w:type="spellStart"/>
       <w:r>
         <w:rPr>
           <w:rFonts w:ascii="Consolas" w:eastAsia="Times New Roman" w:hAnsi="Consolas" w:cs="Times New Roman"/>
@@ -72,7 +71,6 @@
         </w:rPr>
         <w:t>import</w:t>
       </w:r>
-      <w:proofErr w:type="spellEnd"/>
       <w:r>
         <w:rPr>
           <w:rFonts w:ascii="Consolas" w:eastAsia="Times New Roman" w:hAnsi="Consolas" w:cs="Times New Roman"/>
@@ -2741,7 +2739,6 @@
           <w:lang w:val="en-NZ" w:eastAsia="es-AR"/>
         </w:rPr>
       </w:pPr>
-      <w:proofErr w:type="spellStart"/>
       <w:r>
         <w:rPr>
           <w:rFonts w:ascii="Consolas" w:eastAsia="Times New Roman" w:hAnsi="Consolas" w:cs="Times New Roman"/>
@@ -2752,7 +2749,6 @@
         </w:rPr>
         <w:t>async</w:t>
       </w:r>
-      <w:proofErr w:type="spellEnd"/>
       <w:r>
         <w:rPr>
           <w:rFonts w:ascii="Consolas" w:eastAsia="Times New Roman" w:hAnsi="Consolas" w:cs="Times New Roman"/>
@@ -3093,7 +3089,6 @@
         </w:rPr>
         <w:t xml:space="preserve">    </w:t>
       </w:r>
-      <w:proofErr w:type="spellStart"/>
       <w:r>
         <w:rPr>
           <w:rFonts w:ascii="Consolas" w:eastAsia="Times New Roman" w:hAnsi="Consolas" w:cs="Times New Roman"/>
@@ -3104,7 +3099,6 @@
         </w:rPr>
         <w:t>if</w:t>
       </w:r>
-      <w:proofErr w:type="spellEnd"/>
       <w:r>
         <w:rPr>
           <w:rFonts w:ascii="Consolas" w:eastAsia="Times New Roman" w:hAnsi="Consolas" w:cs="Times New Roman"/>
@@ -4744,7 +4738,6 @@
           <w:lang w:val="en-NZ" w:eastAsia="es-AR"/>
         </w:rPr>
       </w:pPr>
-      <w:proofErr w:type="spellStart"/>
       <w:r>
         <w:rPr>
           <w:rFonts w:ascii="Consolas" w:eastAsia="Times New Roman" w:hAnsi="Consolas" w:cs="Times New Roman"/>
@@ -4755,7 +4748,6 @@
         </w:rPr>
         <w:t>async</w:t>
       </w:r>
-      <w:proofErr w:type="spellEnd"/>
       <w:r>
         <w:rPr>
           <w:rFonts w:ascii="Consolas" w:eastAsia="Times New Roman" w:hAnsi="Consolas" w:cs="Times New Roman"/>
@@ -5446,7 +5438,6 @@
         </w:rPr>
         <w:t xml:space="preserve">    </w:t>
       </w:r>
-      <w:proofErr w:type="spellStart"/>
       <w:r>
         <w:rPr>
           <w:rFonts w:ascii="Consolas" w:eastAsia="Times New Roman" w:hAnsi="Consolas" w:cs="Times New Roman"/>
@@ -5457,7 +5448,6 @@
         </w:rPr>
         <w:t>result</w:t>
       </w:r>
-      <w:proofErr w:type="spellEnd"/>
       <w:r>
         <w:rPr>
           <w:rFonts w:ascii="Consolas" w:eastAsia="Times New Roman" w:hAnsi="Consolas" w:cs="Times New Roman"/>
@@ -7134,7 +7124,6 @@
           <w:lang w:val="en-NZ" w:eastAsia="es-AR"/>
         </w:rPr>
       </w:pPr>
-      <w:proofErr w:type="spellStart"/>
       <w:r>
         <w:rPr>
           <w:rFonts w:ascii="Consolas" w:eastAsia="Times New Roman" w:hAnsi="Consolas" w:cs="Times New Roman"/>
@@ -7145,7 +7134,6 @@
         </w:rPr>
         <w:t>async</w:t>
       </w:r>
-      <w:proofErr w:type="spellEnd"/>
       <w:r>
         <w:rPr>
           <w:rFonts w:ascii="Consolas" w:eastAsia="Times New Roman" w:hAnsi="Consolas" w:cs="Times New Roman"/>
@@ -7786,7 +7774,6 @@
         </w:rPr>
         <w:t xml:space="preserve">    </w:t>
       </w:r>
-      <w:proofErr w:type="spellStart"/>
       <w:r>
         <w:rPr>
           <w:rFonts w:ascii="Consolas" w:eastAsia="Times New Roman" w:hAnsi="Consolas" w:cs="Times New Roman"/>
@@ -7797,7 +7784,6 @@
         </w:rPr>
         <w:t>result</w:t>
       </w:r>
-      <w:proofErr w:type="spellEnd"/>
       <w:r>
         <w:rPr>
           <w:rFonts w:ascii="Consolas" w:eastAsia="Times New Roman" w:hAnsi="Consolas" w:cs="Times New Roman"/>
@@ -9495,7 +9481,6 @@
           <w:lang w:val="en-NZ" w:eastAsia="es-AR"/>
         </w:rPr>
       </w:pPr>
-      <w:proofErr w:type="spellStart"/>
       <w:r>
         <w:rPr>
           <w:rFonts w:ascii="Consolas" w:eastAsia="Times New Roman" w:hAnsi="Consolas" w:cs="Times New Roman"/>
@@ -9506,7 +9491,6 @@
         </w:rPr>
         <w:t>async</w:t>
       </w:r>
-      <w:proofErr w:type="spellEnd"/>
       <w:r>
         <w:rPr>
           <w:rFonts w:ascii="Consolas" w:eastAsia="Times New Roman" w:hAnsi="Consolas" w:cs="Times New Roman"/>
@@ -10171,7 +10155,6 @@
         </w:rPr>
         <w:t xml:space="preserve">    </w:t>
       </w:r>
-      <w:proofErr w:type="spellStart"/>
       <w:r>
         <w:rPr>
           <w:rFonts w:ascii="Consolas" w:eastAsia="Times New Roman" w:hAnsi="Consolas" w:cs="Times New Roman"/>
@@ -10182,7 +10165,6 @@
         </w:rPr>
         <w:t>results</w:t>
       </w:r>
-      <w:proofErr w:type="spellEnd"/>
       <w:r>
         <w:rPr>
           <w:rFonts w:ascii="Consolas" w:eastAsia="Times New Roman" w:hAnsi="Consolas" w:cs="Times New Roman"/>
@@ -12005,7 +11987,6 @@
           <w:lang w:val="en-NZ" w:eastAsia="es-AR"/>
         </w:rPr>
       </w:pPr>
-      <w:proofErr w:type="spellStart"/>
       <w:r>
         <w:rPr>
           <w:rFonts w:ascii="Consolas" w:eastAsia="Times New Roman" w:hAnsi="Consolas" w:cs="Times New Roman"/>
@@ -12016,7 +11997,6 @@
         </w:rPr>
         <w:t>async</w:t>
       </w:r>
-      <w:proofErr w:type="spellEnd"/>
       <w:r>
         <w:rPr>
           <w:rFonts w:ascii="Consolas" w:eastAsia="Times New Roman" w:hAnsi="Consolas" w:cs="Times New Roman"/>
@@ -14156,7 +14136,6 @@
           <w:lang w:val="en-NZ" w:eastAsia="es-AR"/>
         </w:rPr>
       </w:pPr>
-      <w:proofErr w:type="spellStart"/>
       <w:r>
         <w:rPr>
           <w:rFonts w:ascii="Consolas" w:eastAsia="Times New Roman" w:hAnsi="Consolas" w:cs="Times New Roman"/>
@@ -14167,7 +14146,6 @@
         </w:rPr>
         <w:t>async</w:t>
       </w:r>
-      <w:proofErr w:type="spellEnd"/>
       <w:r>
         <w:rPr>
           <w:rFonts w:ascii="Consolas" w:eastAsia="Times New Roman" w:hAnsi="Consolas" w:cs="Times New Roman"/>
@@ -14530,7 +14508,6 @@
         </w:rPr>
         <w:t xml:space="preserve">    </w:t>
       </w:r>
-      <w:proofErr w:type="spellStart"/>
       <w:r>
         <w:rPr>
           <w:rFonts w:ascii="Consolas" w:eastAsia="Times New Roman" w:hAnsi="Consolas" w:cs="Times New Roman"/>
@@ -14541,7 +14518,6 @@
         </w:rPr>
         <w:t>return</w:t>
       </w:r>
-      <w:proofErr w:type="spellEnd"/>
       <w:r>
         <w:rPr>
           <w:rFonts w:ascii="Consolas" w:eastAsia="Times New Roman" w:hAnsi="Consolas" w:cs="Times New Roman"/>
@@ -16634,8 +16610,10 @@
       </w:pPr>
       <w:r>
         <w:rPr>
+          <w:noProof/>
           <w:sz w:val="24"/>
           <w:szCs w:val="24"/>
+          <w:lang w:eastAsia="es-AR"/>
         </w:rPr>
         <w:drawing>
           <wp:inline distT="0" distB="0" distL="0" distR="0" wp14:anchorId="75421569" wp14:editId="7D167C39">
@@ -16726,8 +16704,6 @@
         </w:rPr>
         <w:t xml:space="preserve"> </w:t>
       </w:r>
-      <w:bookmarkStart w:id="0" w:name="_GoBack"/>
-      <w:bookmarkEnd w:id="0"/>
     </w:p>
     <w:p>
       <w:pPr>
@@ -16829,7 +16805,6 @@
           <w:lang w:eastAsia="es-AR"/>
         </w:rPr>
       </w:pPr>
-      <w:proofErr w:type="spellStart"/>
       <w:r>
         <w:rPr>
           <w:rFonts w:ascii="Times New Roman" w:eastAsia="Times New Roman" w:hAnsi="Times New Roman" w:cs="Times New Roman"/>
@@ -16837,9 +16812,8 @@
           <w:szCs w:val="24"/>
           <w:lang w:eastAsia="es-AR"/>
         </w:rPr>
-        <w:t>Necesitás</w:t>
-      </w:r>
-      <w:proofErr w:type="spellEnd"/>
+        <w:t>Necesito</w:t>
+      </w:r>
       <w:r>
         <w:rPr>
           <w:rFonts w:ascii="Times New Roman" w:eastAsia="Times New Roman" w:hAnsi="Times New Roman" w:cs="Times New Roman"/>
@@ -16856,6 +16830,7 @@
           <w:bCs/>
           <w:sz w:val="24"/>
           <w:szCs w:val="24"/>
+          <w:highlight w:val="yellow"/>
           <w:lang w:eastAsia="es-AR"/>
         </w:rPr>
         <w:t>dos cosas alojadas en un lugar que esté siempre encendido</w:t>
@@ -16882,6 +16857,7 @@
           <w:rFonts w:ascii="Times New Roman" w:eastAsia="Times New Roman" w:hAnsi="Times New Roman" w:cs="Times New Roman"/>
           <w:sz w:val="24"/>
           <w:szCs w:val="24"/>
+          <w:highlight w:val="yellow"/>
           <w:lang w:eastAsia="es-AR"/>
         </w:rPr>
       </w:pPr>
@@ -16892,6 +16868,7 @@
           <w:bCs/>
           <w:sz w:val="24"/>
           <w:szCs w:val="24"/>
+          <w:highlight w:val="yellow"/>
           <w:lang w:eastAsia="es-AR"/>
         </w:rPr>
         <w:lastRenderedPageBreak/>
@@ -16905,6 +16882,7 @@
           <w:bCs/>
           <w:sz w:val="24"/>
           <w:szCs w:val="24"/>
+          <w:highlight w:val="yellow"/>
           <w:lang w:eastAsia="es-AR"/>
         </w:rPr>
         <w:t>bot</w:t>
@@ -16917,6 +16895,7 @@
           <w:bCs/>
           <w:sz w:val="24"/>
           <w:szCs w:val="24"/>
+          <w:highlight w:val="yellow"/>
           <w:lang w:eastAsia="es-AR"/>
         </w:rPr>
         <w:t xml:space="preserve"> (</w:t>
@@ -16928,6 +16907,7 @@
           <w:bCs/>
           <w:sz w:val="20"/>
           <w:szCs w:val="20"/>
+          <w:highlight w:val="yellow"/>
           <w:lang w:eastAsia="es-AR"/>
         </w:rPr>
         <w:t>mibot.py</w:t>
@@ -16939,6 +16919,7 @@
           <w:bCs/>
           <w:sz w:val="24"/>
           <w:szCs w:val="24"/>
+          <w:highlight w:val="yellow"/>
           <w:lang w:eastAsia="es-AR"/>
         </w:rPr>
         <w:t>)</w:t>
@@ -16948,6 +16929,7 @@
           <w:rFonts w:ascii="Times New Roman" w:eastAsia="Times New Roman" w:hAnsi="Times New Roman" w:cs="Times New Roman"/>
           <w:sz w:val="24"/>
           <w:szCs w:val="24"/>
+          <w:highlight w:val="yellow"/>
           <w:lang w:eastAsia="es-AR"/>
         </w:rPr>
         <w:br/>
@@ -16959,6 +16941,7 @@
           <w:rFonts w:ascii="Times New Roman" w:eastAsia="Times New Roman" w:hAnsi="Times New Roman" w:cs="Times New Roman"/>
           <w:sz w:val="24"/>
           <w:szCs w:val="24"/>
+          <w:highlight w:val="yellow"/>
           <w:lang w:eastAsia="es-AR"/>
         </w:rPr>
         <w:t>Telegram</w:t>
@@ -16969,6 +16952,7 @@
           <w:rFonts w:ascii="Times New Roman" w:eastAsia="Times New Roman" w:hAnsi="Times New Roman" w:cs="Times New Roman"/>
           <w:sz w:val="24"/>
           <w:szCs w:val="24"/>
+          <w:highlight w:val="yellow"/>
           <w:lang w:eastAsia="es-AR"/>
         </w:rPr>
         <w:t>.</w:t>
@@ -16998,6 +16982,7 @@
           <w:rFonts w:ascii="Times New Roman" w:eastAsia="Times New Roman" w:hAnsi="Times New Roman" w:cs="Times New Roman"/>
           <w:sz w:val="24"/>
           <w:szCs w:val="24"/>
+          <w:highlight w:val="yellow"/>
           <w:lang w:eastAsia="es-AR"/>
         </w:rPr>
       </w:pPr>
@@ -17008,6 +16993,7 @@
           <w:bCs/>
           <w:sz w:val="24"/>
           <w:szCs w:val="24"/>
+          <w:highlight w:val="yellow"/>
           <w:lang w:eastAsia="es-AR"/>
         </w:rPr>
         <w:t>Tu base de datos (</w:t>
@@ -17020,6 +17006,7 @@
           <w:bCs/>
           <w:sz w:val="20"/>
           <w:szCs w:val="20"/>
+          <w:highlight w:val="yellow"/>
           <w:lang w:eastAsia="es-AR"/>
         </w:rPr>
         <w:t>mi_base</w:t>
@@ -17032,6 +17019,7 @@
           <w:bCs/>
           <w:sz w:val="24"/>
           <w:szCs w:val="24"/>
+          <w:highlight w:val="yellow"/>
           <w:lang w:eastAsia="es-AR"/>
         </w:rPr>
         <w:t>)</w:t>
@@ -17041,6 +17029,7 @@
           <w:rFonts w:ascii="Times New Roman" w:eastAsia="Times New Roman" w:hAnsi="Times New Roman" w:cs="Times New Roman"/>
           <w:sz w:val="24"/>
           <w:szCs w:val="24"/>
+          <w:highlight w:val="yellow"/>
           <w:lang w:eastAsia="es-AR"/>
         </w:rPr>
         <w:br/>
@@ -17259,6 +17248,7 @@
           <w:rFonts w:ascii="Times New Roman" w:eastAsia="Times New Roman" w:hAnsi="Times New Roman" w:cs="Times New Roman"/>
           <w:sz w:val="24"/>
           <w:szCs w:val="24"/>
+          <w:highlight w:val="yellow"/>
           <w:lang w:val="en-NZ" w:eastAsia="es-AR"/>
         </w:rPr>
       </w:pPr>
@@ -17267,6 +17257,7 @@
           <w:rFonts w:ascii="Times New Roman" w:eastAsia="Times New Roman" w:hAnsi="Times New Roman" w:cs="Times New Roman"/>
           <w:sz w:val="24"/>
           <w:szCs w:val="24"/>
+          <w:highlight w:val="yellow"/>
           <w:lang w:eastAsia="es-AR"/>
         </w:rPr>
         <w:t>🟢</w:t>
@@ -17276,6 +17267,7 @@
           <w:rFonts w:ascii="Times New Roman" w:eastAsia="Times New Roman" w:hAnsi="Times New Roman" w:cs="Times New Roman"/>
           <w:sz w:val="24"/>
           <w:szCs w:val="24"/>
+          <w:highlight w:val="yellow"/>
           <w:lang w:val="en-NZ" w:eastAsia="es-AR"/>
         </w:rPr>
         <w:t xml:space="preserve"> </w:t>
@@ -17287,6 +17279,7 @@
           <w:bCs/>
           <w:sz w:val="24"/>
           <w:szCs w:val="24"/>
+          <w:highlight w:val="yellow"/>
           <w:lang w:val="en-NZ" w:eastAsia="es-AR"/>
         </w:rPr>
         <w:t>Railway</w:t>
@@ -17296,6 +17289,7 @@
           <w:rFonts w:ascii="Times New Roman" w:eastAsia="Times New Roman" w:hAnsi="Times New Roman" w:cs="Times New Roman"/>
           <w:sz w:val="24"/>
           <w:szCs w:val="24"/>
+          <w:highlight w:val="yellow"/>
           <w:lang w:val="en-NZ" w:eastAsia="es-AR"/>
         </w:rPr>
         <w:t xml:space="preserve"> o </w:t>
@@ -17307,6 +17301,7 @@
           <w:bCs/>
           <w:sz w:val="24"/>
           <w:szCs w:val="24"/>
+          <w:highlight w:val="yellow"/>
           <w:lang w:val="en-NZ" w:eastAsia="es-AR"/>
         </w:rPr>
         <w:t>Clever Cloud</w:t>
@@ -17316,29 +17311,10 @@
           <w:rFonts w:ascii="Times New Roman" w:eastAsia="Times New Roman" w:hAnsi="Times New Roman" w:cs="Times New Roman"/>
           <w:sz w:val="24"/>
           <w:szCs w:val="24"/>
-          <w:lang w:val="en-NZ" w:eastAsia="es-AR"/>
-        </w:rPr>
-        <w:t xml:space="preserve"> (</w:t>
-      </w:r>
-      <w:proofErr w:type="spellStart"/>
-      <w:r>
-        <w:rPr>
-          <w:rFonts w:ascii="Times New Roman" w:eastAsia="Times New Roman" w:hAnsi="Times New Roman" w:cs="Times New Roman"/>
-          <w:sz w:val="24"/>
-          <w:szCs w:val="24"/>
-          <w:lang w:val="en-NZ" w:eastAsia="es-AR"/>
-        </w:rPr>
-        <w:t>tienen</w:t>
-      </w:r>
-      <w:proofErr w:type="spellEnd"/>
-      <w:r>
-        <w:rPr>
-          <w:rFonts w:ascii="Times New Roman" w:eastAsia="Times New Roman" w:hAnsi="Times New Roman" w:cs="Times New Roman"/>
-          <w:sz w:val="24"/>
-          <w:szCs w:val="24"/>
-          <w:lang w:val="en-NZ" w:eastAsia="es-AR"/>
-        </w:rPr>
-        <w:t xml:space="preserve"> MySQL gratis)</w:t>
+          <w:highlight w:val="yellow"/>
+          <w:lang w:val="en-NZ" w:eastAsia="es-AR"/>
+        </w:rPr>
+        <w:t xml:space="preserve"> (tienen MySQL gratis)</w:t>
       </w:r>
     </w:p>
     <w:p>
@@ -17395,6 +17371,39 @@
         </w:rPr>
         <w:t xml:space="preserve"> (barato y estable)</w:t>
       </w:r>
+    </w:p>
+    <w:p>
+      <w:pPr>
+        <w:spacing w:before="100" w:beforeAutospacing="1" w:after="100" w:afterAutospacing="1" w:line="240" w:lineRule="auto"/>
+        <w:rPr>
+          <w:rFonts w:ascii="Times New Roman" w:eastAsia="Times New Roman" w:hAnsi="Times New Roman" w:cs="Times New Roman"/>
+          <w:sz w:val="24"/>
+          <w:szCs w:val="24"/>
+          <w:lang w:eastAsia="es-AR"/>
+        </w:rPr>
+      </w:pPr>
+    </w:p>
+    <w:p>
+      <w:pPr>
+        <w:spacing w:before="100" w:beforeAutospacing="1" w:after="100" w:afterAutospacing="1" w:line="240" w:lineRule="auto"/>
+        <w:rPr>
+          <w:rFonts w:ascii="Times New Roman" w:eastAsia="Times New Roman" w:hAnsi="Times New Roman" w:cs="Times New Roman"/>
+          <w:sz w:val="24"/>
+          <w:szCs w:val="24"/>
+          <w:lang w:eastAsia="es-AR"/>
+        </w:rPr>
+      </w:pPr>
+      <w:r>
+        <w:rPr>
+          <w:rFonts w:ascii="Times New Roman" w:eastAsia="Times New Roman" w:hAnsi="Times New Roman" w:cs="Times New Roman"/>
+          <w:sz w:val="24"/>
+          <w:szCs w:val="24"/>
+          <w:lang w:eastAsia="es-AR"/>
+        </w:rPr>
+        <w:t>RENDER:</w:t>
+      </w:r>
+      <w:bookmarkStart w:id="0" w:name="_GoBack"/>
+      <w:bookmarkEnd w:id="0"/>
     </w:p>
     <w:p>
       <w:pPr>
@@ -17563,6 +17572,7 @@
           <w:sz w:val="24"/>
           <w:szCs w:val="24"/>
         </w:rPr>
+        <w:lastRenderedPageBreak/>
         <w:t xml:space="preserve">Para </w:t>
       </w:r>
       <w:proofErr w:type="spellStart"/>
@@ -17637,7 +17647,6 @@
           <w:sz w:val="24"/>
           <w:szCs w:val="24"/>
         </w:rPr>
-        <w:lastRenderedPageBreak/>
         <w:t xml:space="preserve">Oculto y en el código reemplazo por </w:t>
       </w:r>
     </w:p>

</xml_diff>